<commit_message>
multi language for report pdf added
</commit_message>
<xml_diff>
--- a/storage/S2-Steam-Fired-Serices-1.docx
+++ b/storage/S2-Steam-Fired-Serices-1.docx
@@ -189,7 +189,7 @@
                 <w:b w:val="1"/>
                 <w:bCs w:val="1"/>
               </w:rPr>
-              <w:t xml:space="preserve">12/02/2020, 12:54 PM</w:t>
+              <w:t xml:space="preserve">12/07/2020, 11:01 AM</w:t>
             </w:r>
           </w:p>
         </w:tc>
@@ -246,7 +246,7 @@
                 <w:b w:val="1"/>
                 <w:bCs w:val="1"/>
               </w:rPr>
-              <w:t xml:space="preserve">Model</w:t>
+              <w:t xml:space="preserve">模型</w:t>
             </w:r>
           </w:p>
         </w:tc>
@@ -578,21 +578,21 @@
             </w:pPr>
             <w:r>
               <w:rPr/>
-              <w:t xml:space="preserve">m³/hr</w:t>
-            </w:r>
-          </w:p>
-        </w:tc>
-        <w:tc>
-          <w:tcPr>
-            <w:tcW w:w="1750" w:type="dxa"/>
-          </w:tcPr>
-          <w:p>
-            <w:pPr>
-              <w:jc w:val="center"/>
-            </w:pPr>
-            <w:r>
-              <w:rPr/>
-              <w:t xml:space="preserve">68.8</w:t>
+              <w:t xml:space="preserve">gallon/min</w:t>
+            </w:r>
+          </w:p>
+        </w:tc>
+        <w:tc>
+          <w:tcPr>
+            <w:tcW w:w="1750" w:type="dxa"/>
+          </w:tcPr>
+          <w:p>
+            <w:pPr>
+              <w:jc w:val="center"/>
+            </w:pPr>
+            <w:r>
+              <w:rPr/>
+              <w:t xml:space="preserve">302.9</w:t>
             </w:r>
           </w:p>
         </w:tc>
@@ -633,21 +633,21 @@
             </w:pPr>
             <w:r>
               <w:rPr/>
-              <w:t xml:space="preserve">°C</w:t>
-            </w:r>
-          </w:p>
-        </w:tc>
-        <w:tc>
-          <w:tcPr>
-            <w:tcW w:w="1750" w:type="dxa"/>
-          </w:tcPr>
-          <w:p>
-            <w:pPr>
-              <w:jc w:val="center"/>
-            </w:pPr>
-            <w:r>
-              <w:rPr/>
-              <w:t xml:space="preserve">12</w:t>
+              <w:t xml:space="preserve">°F</w:t>
+            </w:r>
+          </w:p>
+        </w:tc>
+        <w:tc>
+          <w:tcPr>
+            <w:tcW w:w="1750" w:type="dxa"/>
+          </w:tcPr>
+          <w:p>
+            <w:pPr>
+              <w:jc w:val="center"/>
+            </w:pPr>
+            <w:r>
+              <w:rPr/>
+              <w:t xml:space="preserve">53.6</w:t>
             </w:r>
           </w:p>
         </w:tc>
@@ -688,21 +688,21 @@
             </w:pPr>
             <w:r>
               <w:rPr/>
-              <w:t xml:space="preserve">°C</w:t>
-            </w:r>
-          </w:p>
-        </w:tc>
-        <w:tc>
-          <w:tcPr>
-            <w:tcW w:w="1750" w:type="dxa"/>
-          </w:tcPr>
-          <w:p>
-            <w:pPr>
-              <w:jc w:val="center"/>
-            </w:pPr>
-            <w:r>
-              <w:rPr/>
-              <w:t xml:space="preserve">7</w:t>
+              <w:t xml:space="preserve">°F</w:t>
+            </w:r>
+          </w:p>
+        </w:tc>
+        <w:tc>
+          <w:tcPr>
+            <w:tcW w:w="1750" w:type="dxa"/>
+          </w:tcPr>
+          <w:p>
+            <w:pPr>
+              <w:jc w:val="center"/>
+            </w:pPr>
+            <w:r>
+              <w:rPr/>
+              <w:t xml:space="preserve">44.6</w:t>
             </w:r>
           </w:p>
         </w:tc>
@@ -798,21 +798,21 @@
             </w:pPr>
             <w:r>
               <w:rPr/>
-              <w:t xml:space="preserve">mLC</w:t>
-            </w:r>
-          </w:p>
-        </w:tc>
-        <w:tc>
-          <w:tcPr>
-            <w:tcW w:w="1750" w:type="dxa"/>
-          </w:tcPr>
-          <w:p>
-            <w:pPr>
-              <w:jc w:val="center"/>
-            </w:pPr>
-            <w:r>
-              <w:rPr/>
-              <w:t xml:space="preserve">1.2</w:t>
+              <w:t xml:space="preserve">ftLC</w:t>
+            </w:r>
+          </w:p>
+        </w:tc>
+        <w:tc>
+          <w:tcPr>
+            <w:tcW w:w="1750" w:type="dxa"/>
+          </w:tcPr>
+          <w:p>
+            <w:pPr>
+              <w:jc w:val="center"/>
+            </w:pPr>
+            <w:r>
+              <w:rPr/>
+              <w:t xml:space="preserve">3.9</w:t>
             </w:r>
           </w:p>
         </w:tc>
@@ -853,21 +853,21 @@
             </w:pPr>
             <w:r>
               <w:rPr/>
-              <w:t xml:space="preserve">DN</w:t>
-            </w:r>
-          </w:p>
-        </w:tc>
-        <w:tc>
-          <w:tcPr>
-            <w:tcW w:w="1750" w:type="dxa"/>
-          </w:tcPr>
-          <w:p>
-            <w:pPr>
-              <w:jc w:val="center"/>
-            </w:pPr>
-            <w:r>
-              <w:rPr/>
-              <w:t xml:space="preserve">125</w:t>
+              <w:t xml:space="preserve">NPS</w:t>
+            </w:r>
+          </w:p>
+        </w:tc>
+        <w:tc>
+          <w:tcPr>
+            <w:tcW w:w="1750" w:type="dxa"/>
+          </w:tcPr>
+          <w:p>
+            <w:pPr>
+              <w:jc w:val="center"/>
+            </w:pPr>
+            <w:r>
+              <w:rPr/>
+              <w:t xml:space="preserve">5</w:t>
             </w:r>
           </w:p>
         </w:tc>
@@ -1016,7 +1016,7 @@
             </w:pPr>
             <w:r>
               <w:rPr/>
-              <w:t xml:space="preserve">m² hr °C/kcal</w:t>
+              <w:t xml:space="preserve">ft² Hr °F/BTU</w:t>
             </w:r>
           </w:p>
         </w:tc>
@@ -1071,21 +1071,21 @@
             </w:pPr>
             <w:r>
               <w:rPr/>
-              <w:t xml:space="preserve">kg/cm²(g)</w:t>
-            </w:r>
-          </w:p>
-        </w:tc>
-        <w:tc>
-          <w:tcPr>
-            <w:tcW w:w="1750" w:type="dxa"/>
-          </w:tcPr>
-          <w:p>
-            <w:pPr>
-              <w:jc w:val="center"/>
-            </w:pPr>
-            <w:r>
-              <w:rPr/>
-              <w:t xml:space="preserve">8</w:t>
+              <w:t xml:space="preserve">psi(g)</w:t>
+            </w:r>
+          </w:p>
+        </w:tc>
+        <w:tc>
+          <w:tcPr>
+            <w:tcW w:w="1750" w:type="dxa"/>
+          </w:tcPr>
+          <w:p>
+            <w:pPr>
+              <w:jc w:val="center"/>
+            </w:pPr>
+            <w:r>
+              <w:rPr/>
+              <w:t xml:space="preserve">114</w:t>
             </w:r>
           </w:p>
         </w:tc>
@@ -1222,7 +1222,555 @@
             </w:pPr>
             <w:r>
               <w:rPr/>
-              <w:t xml:space="preserve">m³/hr</w:t>
+              <w:t xml:space="preserve">gallon/min</w:t>
+            </w:r>
+          </w:p>
+        </w:tc>
+        <w:tc>
+          <w:tcPr>
+            <w:tcW w:w="1750" w:type="dxa"/>
+          </w:tcPr>
+          <w:p>
+            <w:pPr>
+              <w:jc w:val="center"/>
+            </w:pPr>
+            <w:r>
+              <w:rPr/>
+              <w:t xml:space="preserve">501.9</w:t>
+            </w:r>
+          </w:p>
+        </w:tc>
+      </w:tr>
+      <w:tr>
+        <w:trPr/>
+        <w:tc>
+          <w:tcPr>
+            <w:tcW w:w="700" w:type="dxa"/>
+          </w:tcPr>
+          <w:p>
+            <w:pPr/>
+            <w:r>
+              <w:rPr/>
+              <w:t xml:space="preserve">2.</w:t>
+            </w:r>
+          </w:p>
+        </w:tc>
+        <w:tc>
+          <w:tcPr>
+            <w:tcW w:w="2850" w:type="dxa"/>
+          </w:tcPr>
+          <w:p>
+            <w:pPr/>
+            <w:r>
+              <w:rPr/>
+              <w:t xml:space="preserve">Cooling water inlet temperature</w:t>
+            </w:r>
+          </w:p>
+        </w:tc>
+        <w:tc>
+          <w:tcPr>
+            <w:tcW w:w="1750" w:type="dxa"/>
+          </w:tcPr>
+          <w:p>
+            <w:pPr>
+              <w:jc w:val="center"/>
+            </w:pPr>
+            <w:r>
+              <w:rPr/>
+              <w:t xml:space="preserve">°F</w:t>
+            </w:r>
+          </w:p>
+        </w:tc>
+        <w:tc>
+          <w:tcPr>
+            <w:tcW w:w="1750" w:type="dxa"/>
+          </w:tcPr>
+          <w:p>
+            <w:pPr>
+              <w:jc w:val="center"/>
+            </w:pPr>
+            <w:r>
+              <w:rPr/>
+              <w:t xml:space="preserve">89.6</w:t>
+            </w:r>
+          </w:p>
+        </w:tc>
+      </w:tr>
+      <w:tr>
+        <w:trPr/>
+        <w:tc>
+          <w:tcPr>
+            <w:tcW w:w="700" w:type="dxa"/>
+          </w:tcPr>
+          <w:p>
+            <w:pPr/>
+            <w:r>
+              <w:rPr/>
+              <w:t xml:space="preserve">3.</w:t>
+            </w:r>
+          </w:p>
+        </w:tc>
+        <w:tc>
+          <w:tcPr>
+            <w:tcW w:w="2850" w:type="dxa"/>
+          </w:tcPr>
+          <w:p>
+            <w:pPr/>
+            <w:r>
+              <w:rPr/>
+              <w:t xml:space="preserve">Cooling water outlet temperature</w:t>
+            </w:r>
+          </w:p>
+        </w:tc>
+        <w:tc>
+          <w:tcPr>
+            <w:tcW w:w="1750" w:type="dxa"/>
+          </w:tcPr>
+          <w:p>
+            <w:pPr>
+              <w:jc w:val="center"/>
+            </w:pPr>
+            <w:r>
+              <w:rPr/>
+              <w:t xml:space="preserve">°F</w:t>
+            </w:r>
+          </w:p>
+        </w:tc>
+        <w:tc>
+          <w:tcPr>
+            <w:tcW w:w="1750" w:type="dxa"/>
+          </w:tcPr>
+          <w:p>
+            <w:pPr>
+              <w:jc w:val="center"/>
+            </w:pPr>
+            <w:r>
+              <w:rPr/>
+              <w:t xml:space="preserve">98.8</w:t>
+            </w:r>
+          </w:p>
+        </w:tc>
+      </w:tr>
+      <w:tr>
+        <w:trPr/>
+        <w:tc>
+          <w:tcPr>
+            <w:tcW w:w="700" w:type="dxa"/>
+          </w:tcPr>
+          <w:p>
+            <w:pPr/>
+            <w:r>
+              <w:rPr/>
+              <w:t xml:space="preserve">4.</w:t>
+            </w:r>
+          </w:p>
+        </w:tc>
+        <w:tc>
+          <w:tcPr>
+            <w:tcW w:w="2850" w:type="dxa"/>
+          </w:tcPr>
+          <w:p>
+            <w:pPr/>
+            <w:r>
+              <w:rPr/>
+              <w:t xml:space="preserve">Absorber / Condenser passes</w:t>
+            </w:r>
+          </w:p>
+        </w:tc>
+        <w:tc>
+          <w:tcPr>
+            <w:tcW w:w="1750" w:type="dxa"/>
+          </w:tcPr>
+          <w:p>
+            <w:pPr>
+              <w:jc w:val="center"/>
+            </w:pPr>
+            <w:r>
+              <w:rPr/>
+              <w:t xml:space="preserve">No</w:t>
+            </w:r>
+          </w:p>
+        </w:tc>
+        <w:tc>
+          <w:tcPr>
+            <w:tcW w:w="1750" w:type="dxa"/>
+          </w:tcPr>
+          <w:p>
+            <w:pPr>
+              <w:jc w:val="center"/>
+            </w:pPr>
+            <w:r>
+              <w:rPr/>
+              <w:t xml:space="preserve">1+1/1</w:t>
+            </w:r>
+          </w:p>
+        </w:tc>
+      </w:tr>
+      <w:tr>
+        <w:trPr/>
+        <w:tc>
+          <w:tcPr>
+            <w:tcW w:w="700" w:type="dxa"/>
+          </w:tcPr>
+          <w:p>
+            <w:pPr/>
+            <w:r>
+              <w:rPr/>
+              <w:t xml:space="preserve">5.</w:t>
+            </w:r>
+          </w:p>
+        </w:tc>
+        <w:tc>
+          <w:tcPr>
+            <w:tcW w:w="2850" w:type="dxa"/>
+          </w:tcPr>
+          <w:p>
+            <w:pPr/>
+            <w:r>
+              <w:rPr/>
+              <w:t xml:space="preserve">Cooling water Bypass Flow</w:t>
+            </w:r>
+          </w:p>
+        </w:tc>
+        <w:tc>
+          <w:tcPr>
+            <w:tcW w:w="1750" w:type="dxa"/>
+          </w:tcPr>
+          <w:p>
+            <w:pPr>
+              <w:jc w:val="center"/>
+            </w:pPr>
+            <w:r>
+              <w:rPr/>
+              <w:t xml:space="preserve">gallon/min</w:t>
+            </w:r>
+          </w:p>
+        </w:tc>
+        <w:tc>
+          <w:tcPr>
+            <w:tcW w:w="1750" w:type="dxa"/>
+          </w:tcPr>
+          <w:p>
+            <w:pPr>
+              <w:jc w:val="center"/>
+            </w:pPr>
+            <w:r>
+              <w:rPr/>
+              <w:t xml:space="preserve">-</w:t>
+            </w:r>
+          </w:p>
+        </w:tc>
+      </w:tr>
+      <w:tr>
+        <w:trPr/>
+        <w:tc>
+          <w:tcPr>
+            <w:tcW w:w="700" w:type="dxa"/>
+          </w:tcPr>
+          <w:p>
+            <w:pPr/>
+            <w:r>
+              <w:rPr/>
+              <w:t xml:space="preserve">6.</w:t>
+            </w:r>
+          </w:p>
+        </w:tc>
+        <w:tc>
+          <w:tcPr>
+            <w:tcW w:w="2850" w:type="dxa"/>
+          </w:tcPr>
+          <w:p>
+            <w:pPr/>
+            <w:r>
+              <w:rPr/>
+              <w:t xml:space="preserve">Cooling water circuit pressure loss</w:t>
+            </w:r>
+          </w:p>
+        </w:tc>
+        <w:tc>
+          <w:tcPr>
+            <w:tcW w:w="1750" w:type="dxa"/>
+          </w:tcPr>
+          <w:p>
+            <w:pPr>
+              <w:jc w:val="center"/>
+            </w:pPr>
+            <w:r>
+              <w:rPr/>
+              <w:t xml:space="preserve">ftLC</w:t>
+            </w:r>
+          </w:p>
+        </w:tc>
+        <w:tc>
+          <w:tcPr>
+            <w:tcW w:w="1750" w:type="dxa"/>
+          </w:tcPr>
+          <w:p>
+            <w:pPr>
+              <w:jc w:val="center"/>
+            </w:pPr>
+            <w:r>
+              <w:rPr/>
+              <w:t xml:space="preserve">7.2</w:t>
+            </w:r>
+          </w:p>
+        </w:tc>
+      </w:tr>
+      <w:tr>
+        <w:trPr/>
+        <w:tc>
+          <w:tcPr>
+            <w:tcW w:w="700" w:type="dxa"/>
+          </w:tcPr>
+          <w:p>
+            <w:pPr/>
+            <w:r>
+              <w:rPr/>
+              <w:t xml:space="preserve">7.</w:t>
+            </w:r>
+          </w:p>
+        </w:tc>
+        <w:tc>
+          <w:tcPr>
+            <w:tcW w:w="2850" w:type="dxa"/>
+          </w:tcPr>
+          <w:p>
+            <w:pPr/>
+            <w:r>
+              <w:rPr/>
+              <w:t xml:space="preserve">Cooling water Connection diameter</w:t>
+            </w:r>
+          </w:p>
+        </w:tc>
+        <w:tc>
+          <w:tcPr>
+            <w:tcW w:w="1750" w:type="dxa"/>
+          </w:tcPr>
+          <w:p>
+            <w:pPr>
+              <w:jc w:val="center"/>
+            </w:pPr>
+            <w:r>
+              <w:rPr/>
+              <w:t xml:space="preserve">NPS</w:t>
+            </w:r>
+          </w:p>
+        </w:tc>
+        <w:tc>
+          <w:tcPr>
+            <w:tcW w:w="1750" w:type="dxa"/>
+          </w:tcPr>
+          <w:p>
+            <w:pPr>
+              <w:jc w:val="center"/>
+            </w:pPr>
+            <w:r>
+              <w:rPr/>
+              <w:t xml:space="preserve">6</w:t>
+            </w:r>
+          </w:p>
+        </w:tc>
+      </w:tr>
+      <w:tr>
+        <w:trPr/>
+        <w:tc>
+          <w:tcPr>
+            <w:tcW w:w="700" w:type="dxa"/>
+          </w:tcPr>
+          <w:p>
+            <w:pPr/>
+            <w:r>
+              <w:rPr/>
+              <w:t xml:space="preserve">8.</w:t>
+            </w:r>
+          </w:p>
+        </w:tc>
+        <w:tc>
+          <w:tcPr>
+            <w:tcW w:w="2850" w:type="dxa"/>
+          </w:tcPr>
+          <w:p>
+            <w:pPr/>
+            <w:r>
+              <w:rPr/>
+              <w:t xml:space="preserve">Glycol type</w:t>
+            </w:r>
+          </w:p>
+        </w:tc>
+        <w:tc>
+          <w:tcPr>
+            <w:tcW w:w="1750" w:type="dxa"/>
+          </w:tcPr>
+          <w:p>
+            <w:pPr/>
+            <w:r>
+              <w:rPr/>
+              <w:t xml:space="preserve"/>
+            </w:r>
+          </w:p>
+        </w:tc>
+        <w:tc>
+          <w:tcPr>
+            <w:tcW w:w="1750" w:type="dxa"/>
+          </w:tcPr>
+          <w:p>
+            <w:pPr>
+              <w:jc w:val="center"/>
+            </w:pPr>
+            <w:r>
+              <w:rPr/>
+              <w:t xml:space="preserve">NA</w:t>
+            </w:r>
+          </w:p>
+        </w:tc>
+      </w:tr>
+      <w:tr>
+        <w:trPr/>
+        <w:tc>
+          <w:tcPr>
+            <w:tcW w:w="700" w:type="dxa"/>
+          </w:tcPr>
+          <w:p>
+            <w:pPr/>
+            <w:r>
+              <w:rPr/>
+              <w:t xml:space="preserve">9.</w:t>
+            </w:r>
+          </w:p>
+        </w:tc>
+        <w:tc>
+          <w:tcPr>
+            <w:tcW w:w="2550" w:type="dxa"/>
+          </w:tcPr>
+          <w:p>
+            <w:pPr/>
+            <w:r>
+              <w:rPr/>
+              <w:t xml:space="preserve">Cooling water glycol %</w:t>
+            </w:r>
+          </w:p>
+        </w:tc>
+        <w:tc>
+          <w:tcPr>
+            <w:tcW w:w="1750" w:type="dxa"/>
+          </w:tcPr>
+          <w:p>
+            <w:pPr>
+              <w:jc w:val="center"/>
+            </w:pPr>
+            <w:r>
+              <w:rPr/>
+              <w:t xml:space="preserve">%</w:t>
+            </w:r>
+          </w:p>
+        </w:tc>
+        <w:tc>
+          <w:tcPr>
+            <w:tcW w:w="1750" w:type="dxa"/>
+          </w:tcPr>
+          <w:p>
+            <w:pPr>
+              <w:jc w:val="center"/>
+            </w:pPr>
+            <w:r>
+              <w:rPr/>
+              <w:t xml:space="preserve">0</w:t>
+            </w:r>
+          </w:p>
+        </w:tc>
+      </w:tr>
+      <w:tr>
+        <w:trPr/>
+        <w:tc>
+          <w:tcPr>
+            <w:tcW w:w="700" w:type="dxa"/>
+          </w:tcPr>
+          <w:p>
+            <w:pPr/>
+            <w:r>
+              <w:rPr/>
+              <w:t xml:space="preserve">10.</w:t>
+            </w:r>
+          </w:p>
+        </w:tc>
+        <w:tc>
+          <w:tcPr>
+            <w:tcW w:w="2850" w:type="dxa"/>
+          </w:tcPr>
+          <w:p>
+            <w:pPr/>
+            <w:r>
+              <w:rPr/>
+              <w:t xml:space="preserve">Chilled water fouling factor</w:t>
+            </w:r>
+          </w:p>
+        </w:tc>
+        <w:tc>
+          <w:tcPr>
+            <w:tcW w:w="1750" w:type="dxa"/>
+          </w:tcPr>
+          <w:p>
+            <w:pPr>
+              <w:jc w:val="center"/>
+            </w:pPr>
+            <w:r>
+              <w:rPr/>
+              <w:t xml:space="preserve">ft² Hr °F/BTU</w:t>
+            </w:r>
+          </w:p>
+        </w:tc>
+        <w:tc>
+          <w:tcPr>
+            <w:tcW w:w="1750" w:type="dxa"/>
+          </w:tcPr>
+          <w:p>
+            <w:pPr>
+              <w:jc w:val="center"/>
+            </w:pPr>
+            <w:r>
+              <w:rPr/>
+              <w:t xml:space="preserve">standard</w:t>
+            </w:r>
+          </w:p>
+        </w:tc>
+      </w:tr>
+      <w:tr>
+        <w:trPr/>
+        <w:tc>
+          <w:tcPr>
+            <w:tcW w:w="700" w:type="dxa"/>
+          </w:tcPr>
+          <w:p>
+            <w:pPr/>
+            <w:r>
+              <w:rPr/>
+              <w:t xml:space="preserve">11.</w:t>
+            </w:r>
+          </w:p>
+        </w:tc>
+        <w:tc>
+          <w:tcPr>
+            <w:tcW w:w="2850" w:type="dxa"/>
+          </w:tcPr>
+          <w:p>
+            <w:pPr/>
+            <w:r>
+              <w:rPr/>
+              <w:t xml:space="preserve">Maximum working pressure</w:t>
+            </w:r>
+          </w:p>
+        </w:tc>
+        <w:tc>
+          <w:tcPr>
+            <w:tcW w:w="1750" w:type="dxa"/>
+          </w:tcPr>
+          <w:p>
+            <w:pPr>
+              <w:jc w:val="center"/>
+            </w:pPr>
+            <w:r>
+              <w:rPr/>
+              <w:t xml:space="preserve">psi(g)</w:t>
             </w:r>
           </w:p>
         </w:tc>
@@ -1237,554 +1785,6 @@
             <w:r>
               <w:rPr/>
               <w:t xml:space="preserve">114</w:t>
-            </w:r>
-          </w:p>
-        </w:tc>
-      </w:tr>
-      <w:tr>
-        <w:trPr/>
-        <w:tc>
-          <w:tcPr>
-            <w:tcW w:w="700" w:type="dxa"/>
-          </w:tcPr>
-          <w:p>
-            <w:pPr/>
-            <w:r>
-              <w:rPr/>
-              <w:t xml:space="preserve">2.</w:t>
-            </w:r>
-          </w:p>
-        </w:tc>
-        <w:tc>
-          <w:tcPr>
-            <w:tcW w:w="2850" w:type="dxa"/>
-          </w:tcPr>
-          <w:p>
-            <w:pPr/>
-            <w:r>
-              <w:rPr/>
-              <w:t xml:space="preserve">Cooling water inlet temperature</w:t>
-            </w:r>
-          </w:p>
-        </w:tc>
-        <w:tc>
-          <w:tcPr>
-            <w:tcW w:w="1750" w:type="dxa"/>
-          </w:tcPr>
-          <w:p>
-            <w:pPr>
-              <w:jc w:val="center"/>
-            </w:pPr>
-            <w:r>
-              <w:rPr/>
-              <w:t xml:space="preserve">°C</w:t>
-            </w:r>
-          </w:p>
-        </w:tc>
-        <w:tc>
-          <w:tcPr>
-            <w:tcW w:w="1750" w:type="dxa"/>
-          </w:tcPr>
-          <w:p>
-            <w:pPr>
-              <w:jc w:val="center"/>
-            </w:pPr>
-            <w:r>
-              <w:rPr/>
-              <w:t xml:space="preserve">32</w:t>
-            </w:r>
-          </w:p>
-        </w:tc>
-      </w:tr>
-      <w:tr>
-        <w:trPr/>
-        <w:tc>
-          <w:tcPr>
-            <w:tcW w:w="700" w:type="dxa"/>
-          </w:tcPr>
-          <w:p>
-            <w:pPr/>
-            <w:r>
-              <w:rPr/>
-              <w:t xml:space="preserve">3.</w:t>
-            </w:r>
-          </w:p>
-        </w:tc>
-        <w:tc>
-          <w:tcPr>
-            <w:tcW w:w="2850" w:type="dxa"/>
-          </w:tcPr>
-          <w:p>
-            <w:pPr/>
-            <w:r>
-              <w:rPr/>
-              <w:t xml:space="preserve">Cooling water outlet temperature</w:t>
-            </w:r>
-          </w:p>
-        </w:tc>
-        <w:tc>
-          <w:tcPr>
-            <w:tcW w:w="1750" w:type="dxa"/>
-          </w:tcPr>
-          <w:p>
-            <w:pPr>
-              <w:jc w:val="center"/>
-            </w:pPr>
-            <w:r>
-              <w:rPr/>
-              <w:t xml:space="preserve">°C</w:t>
-            </w:r>
-          </w:p>
-        </w:tc>
-        <w:tc>
-          <w:tcPr>
-            <w:tcW w:w="1750" w:type="dxa"/>
-          </w:tcPr>
-          <w:p>
-            <w:pPr>
-              <w:jc w:val="center"/>
-            </w:pPr>
-            <w:r>
-              <w:rPr/>
-              <w:t xml:space="preserve">37.1</w:t>
-            </w:r>
-          </w:p>
-        </w:tc>
-      </w:tr>
-      <w:tr>
-        <w:trPr/>
-        <w:tc>
-          <w:tcPr>
-            <w:tcW w:w="700" w:type="dxa"/>
-          </w:tcPr>
-          <w:p>
-            <w:pPr/>
-            <w:r>
-              <w:rPr/>
-              <w:t xml:space="preserve">4.</w:t>
-            </w:r>
-          </w:p>
-        </w:tc>
-        <w:tc>
-          <w:tcPr>
-            <w:tcW w:w="2850" w:type="dxa"/>
-          </w:tcPr>
-          <w:p>
-            <w:pPr/>
-            <w:r>
-              <w:rPr/>
-              <w:t xml:space="preserve">Absorber / Condenser passes</w:t>
-            </w:r>
-          </w:p>
-        </w:tc>
-        <w:tc>
-          <w:tcPr>
-            <w:tcW w:w="1750" w:type="dxa"/>
-          </w:tcPr>
-          <w:p>
-            <w:pPr>
-              <w:jc w:val="center"/>
-            </w:pPr>
-            <w:r>
-              <w:rPr/>
-              <w:t xml:space="preserve">No</w:t>
-            </w:r>
-          </w:p>
-        </w:tc>
-        <w:tc>
-          <w:tcPr>
-            <w:tcW w:w="1750" w:type="dxa"/>
-          </w:tcPr>
-          <w:p>
-            <w:pPr>
-              <w:jc w:val="center"/>
-            </w:pPr>
-            <w:r>
-              <w:rPr/>
-              <w:t xml:space="preserve">1+1/1</w:t>
-            </w:r>
-          </w:p>
-        </w:tc>
-      </w:tr>
-      <w:tr>
-        <w:trPr/>
-        <w:tc>
-          <w:tcPr>
-            <w:tcW w:w="700" w:type="dxa"/>
-          </w:tcPr>
-          <w:p>
-            <w:pPr/>
-            <w:r>
-              <w:rPr/>
-              <w:t xml:space="preserve">5.</w:t>
-            </w:r>
-          </w:p>
-        </w:tc>
-        <w:tc>
-          <w:tcPr>
-            <w:tcW w:w="2850" w:type="dxa"/>
-          </w:tcPr>
-          <w:p>
-            <w:pPr/>
-            <w:r>
-              <w:rPr/>
-              <w:t xml:space="preserve">Cooling water Bypass Flow</w:t>
-            </w:r>
-          </w:p>
-        </w:tc>
-        <w:tc>
-          <w:tcPr>
-            <w:tcW w:w="1750" w:type="dxa"/>
-          </w:tcPr>
-          <w:p>
-            <w:pPr>
-              <w:jc w:val="center"/>
-            </w:pPr>
-            <w:r>
-              <w:rPr/>
-              <w:t xml:space="preserve">m³/hr</w:t>
-            </w:r>
-          </w:p>
-        </w:tc>
-        <w:tc>
-          <w:tcPr>
-            <w:tcW w:w="1750" w:type="dxa"/>
-          </w:tcPr>
-          <w:p>
-            <w:pPr>
-              <w:jc w:val="center"/>
-            </w:pPr>
-            <w:r>
-              <w:rPr/>
-              <w:t xml:space="preserve">-</w:t>
-            </w:r>
-          </w:p>
-        </w:tc>
-      </w:tr>
-      <w:tr>
-        <w:trPr/>
-        <w:tc>
-          <w:tcPr>
-            <w:tcW w:w="700" w:type="dxa"/>
-          </w:tcPr>
-          <w:p>
-            <w:pPr/>
-            <w:r>
-              <w:rPr/>
-              <w:t xml:space="preserve">6.</w:t>
-            </w:r>
-          </w:p>
-        </w:tc>
-        <w:tc>
-          <w:tcPr>
-            <w:tcW w:w="2850" w:type="dxa"/>
-          </w:tcPr>
-          <w:p>
-            <w:pPr/>
-            <w:r>
-              <w:rPr/>
-              <w:t xml:space="preserve">Cooling water circuit pressure loss</w:t>
-            </w:r>
-          </w:p>
-        </w:tc>
-        <w:tc>
-          <w:tcPr>
-            <w:tcW w:w="1750" w:type="dxa"/>
-          </w:tcPr>
-          <w:p>
-            <w:pPr>
-              <w:jc w:val="center"/>
-            </w:pPr>
-            <w:r>
-              <w:rPr/>
-              <w:t xml:space="preserve">mLC</w:t>
-            </w:r>
-          </w:p>
-        </w:tc>
-        <w:tc>
-          <w:tcPr>
-            <w:tcW w:w="1750" w:type="dxa"/>
-          </w:tcPr>
-          <w:p>
-            <w:pPr>
-              <w:jc w:val="center"/>
-            </w:pPr>
-            <w:r>
-              <w:rPr/>
-              <w:t xml:space="preserve">2.2</w:t>
-            </w:r>
-          </w:p>
-        </w:tc>
-      </w:tr>
-      <w:tr>
-        <w:trPr/>
-        <w:tc>
-          <w:tcPr>
-            <w:tcW w:w="700" w:type="dxa"/>
-          </w:tcPr>
-          <w:p>
-            <w:pPr/>
-            <w:r>
-              <w:rPr/>
-              <w:t xml:space="preserve">7.</w:t>
-            </w:r>
-          </w:p>
-        </w:tc>
-        <w:tc>
-          <w:tcPr>
-            <w:tcW w:w="2850" w:type="dxa"/>
-          </w:tcPr>
-          <w:p>
-            <w:pPr/>
-            <w:r>
-              <w:rPr/>
-              <w:t xml:space="preserve">Cooling water Connection diameter</w:t>
-            </w:r>
-          </w:p>
-        </w:tc>
-        <w:tc>
-          <w:tcPr>
-            <w:tcW w:w="1750" w:type="dxa"/>
-          </w:tcPr>
-          <w:p>
-            <w:pPr>
-              <w:jc w:val="center"/>
-            </w:pPr>
-            <w:r>
-              <w:rPr/>
-              <w:t xml:space="preserve">DN</w:t>
-            </w:r>
-          </w:p>
-        </w:tc>
-        <w:tc>
-          <w:tcPr>
-            <w:tcW w:w="1750" w:type="dxa"/>
-          </w:tcPr>
-          <w:p>
-            <w:pPr>
-              <w:jc w:val="center"/>
-            </w:pPr>
-            <w:r>
-              <w:rPr/>
-              <w:t xml:space="preserve">150</w:t>
-            </w:r>
-          </w:p>
-        </w:tc>
-      </w:tr>
-      <w:tr>
-        <w:trPr/>
-        <w:tc>
-          <w:tcPr>
-            <w:tcW w:w="700" w:type="dxa"/>
-          </w:tcPr>
-          <w:p>
-            <w:pPr/>
-            <w:r>
-              <w:rPr/>
-              <w:t xml:space="preserve">8.</w:t>
-            </w:r>
-          </w:p>
-        </w:tc>
-        <w:tc>
-          <w:tcPr>
-            <w:tcW w:w="2850" w:type="dxa"/>
-          </w:tcPr>
-          <w:p>
-            <w:pPr/>
-            <w:r>
-              <w:rPr/>
-              <w:t xml:space="preserve">Glycol type</w:t>
-            </w:r>
-          </w:p>
-        </w:tc>
-        <w:tc>
-          <w:tcPr>
-            <w:tcW w:w="1750" w:type="dxa"/>
-          </w:tcPr>
-          <w:p>
-            <w:pPr/>
-            <w:r>
-              <w:rPr/>
-              <w:t xml:space="preserve"/>
-            </w:r>
-          </w:p>
-        </w:tc>
-        <w:tc>
-          <w:tcPr>
-            <w:tcW w:w="1750" w:type="dxa"/>
-          </w:tcPr>
-          <w:p>
-            <w:pPr>
-              <w:jc w:val="center"/>
-            </w:pPr>
-            <w:r>
-              <w:rPr/>
-              <w:t xml:space="preserve">NA</w:t>
-            </w:r>
-          </w:p>
-        </w:tc>
-      </w:tr>
-      <w:tr>
-        <w:trPr/>
-        <w:tc>
-          <w:tcPr>
-            <w:tcW w:w="700" w:type="dxa"/>
-          </w:tcPr>
-          <w:p>
-            <w:pPr/>
-            <w:r>
-              <w:rPr/>
-              <w:t xml:space="preserve">9.</w:t>
-            </w:r>
-          </w:p>
-        </w:tc>
-        <w:tc>
-          <w:tcPr>
-            <w:tcW w:w="2550" w:type="dxa"/>
-          </w:tcPr>
-          <w:p>
-            <w:pPr/>
-            <w:r>
-              <w:rPr/>
-              <w:t xml:space="preserve">Cooling water glycol %</w:t>
-            </w:r>
-          </w:p>
-        </w:tc>
-        <w:tc>
-          <w:tcPr>
-            <w:tcW w:w="1750" w:type="dxa"/>
-          </w:tcPr>
-          <w:p>
-            <w:pPr>
-              <w:jc w:val="center"/>
-            </w:pPr>
-            <w:r>
-              <w:rPr/>
-              <w:t xml:space="preserve">%</w:t>
-            </w:r>
-          </w:p>
-        </w:tc>
-        <w:tc>
-          <w:tcPr>
-            <w:tcW w:w="1750" w:type="dxa"/>
-          </w:tcPr>
-          <w:p>
-            <w:pPr>
-              <w:jc w:val="center"/>
-            </w:pPr>
-            <w:r>
-              <w:rPr/>
-              <w:t xml:space="preserve">0</w:t>
-            </w:r>
-          </w:p>
-        </w:tc>
-      </w:tr>
-      <w:tr>
-        <w:trPr/>
-        <w:tc>
-          <w:tcPr>
-            <w:tcW w:w="700" w:type="dxa"/>
-          </w:tcPr>
-          <w:p>
-            <w:pPr/>
-            <w:r>
-              <w:rPr/>
-              <w:t xml:space="preserve">10.</w:t>
-            </w:r>
-          </w:p>
-        </w:tc>
-        <w:tc>
-          <w:tcPr>
-            <w:tcW w:w="2850" w:type="dxa"/>
-          </w:tcPr>
-          <w:p>
-            <w:pPr/>
-            <w:r>
-              <w:rPr/>
-              <w:t xml:space="preserve">Chilled water fouling factor</w:t>
-            </w:r>
-          </w:p>
-        </w:tc>
-        <w:tc>
-          <w:tcPr>
-            <w:tcW w:w="1750" w:type="dxa"/>
-          </w:tcPr>
-          <w:p>
-            <w:pPr>
-              <w:jc w:val="center"/>
-            </w:pPr>
-            <w:r>
-              <w:rPr/>
-              <w:t xml:space="preserve">m² hr °C/kcal</w:t>
-            </w:r>
-          </w:p>
-        </w:tc>
-        <w:tc>
-          <w:tcPr>
-            <w:tcW w:w="1750" w:type="dxa"/>
-          </w:tcPr>
-          <w:p>
-            <w:pPr>
-              <w:jc w:val="center"/>
-            </w:pPr>
-            <w:r>
-              <w:rPr/>
-              <w:t xml:space="preserve">standard</w:t>
-            </w:r>
-          </w:p>
-        </w:tc>
-      </w:tr>
-      <w:tr>
-        <w:trPr/>
-        <w:tc>
-          <w:tcPr>
-            <w:tcW w:w="700" w:type="dxa"/>
-          </w:tcPr>
-          <w:p>
-            <w:pPr/>
-            <w:r>
-              <w:rPr/>
-              <w:t xml:space="preserve">11.</w:t>
-            </w:r>
-          </w:p>
-        </w:tc>
-        <w:tc>
-          <w:tcPr>
-            <w:tcW w:w="2850" w:type="dxa"/>
-          </w:tcPr>
-          <w:p>
-            <w:pPr/>
-            <w:r>
-              <w:rPr/>
-              <w:t xml:space="preserve">Maximum working pressure</w:t>
-            </w:r>
-          </w:p>
-        </w:tc>
-        <w:tc>
-          <w:tcPr>
-            <w:tcW w:w="1750" w:type="dxa"/>
-          </w:tcPr>
-          <w:p>
-            <w:pPr>
-              <w:jc w:val="center"/>
-            </w:pPr>
-            <w:r>
-              <w:rPr/>
-              <w:t xml:space="preserve">kg/cm²(g)</w:t>
-            </w:r>
-          </w:p>
-        </w:tc>
-        <w:tc>
-          <w:tcPr>
-            <w:tcW w:w="1750" w:type="dxa"/>
-          </w:tcPr>
-          <w:p>
-            <w:pPr>
-              <w:jc w:val="center"/>
-            </w:pPr>
-            <w:r>
-              <w:rPr/>
-              <w:t xml:space="preserve">8</w:t>
             </w:r>
           </w:p>
         </w:tc>
@@ -1921,21 +1921,21 @@
             </w:pPr>
             <w:r>
               <w:rPr/>
-              <w:t xml:space="preserve">kg/cm²(g)</w:t>
-            </w:r>
-          </w:p>
-        </w:tc>
-        <w:tc>
-          <w:tcPr>
-            <w:tcW w:w="1750" w:type="dxa"/>
-          </w:tcPr>
-          <w:p>
-            <w:pPr>
-              <w:jc w:val="center"/>
-            </w:pPr>
-            <w:r>
-              <w:rPr/>
-              <w:t xml:space="preserve">8</w:t>
+              <w:t xml:space="preserve">psi(g)</w:t>
+            </w:r>
+          </w:p>
+        </w:tc>
+        <w:tc>
+          <w:tcPr>
+            <w:tcW w:w="1750" w:type="dxa"/>
+          </w:tcPr>
+          <w:p>
+            <w:pPr>
+              <w:jc w:val="center"/>
+            </w:pPr>
+            <w:r>
+              <w:rPr/>
+              <w:t xml:space="preserve">113.8</w:t>
             </w:r>
           </w:p>
         </w:tc>
@@ -1976,21 +1976,21 @@
             </w:pPr>
             <w:r>
               <w:rPr/>
-              <w:t xml:space="preserve">kg/hr</w:t>
-            </w:r>
-          </w:p>
-        </w:tc>
-        <w:tc>
-          <w:tcPr>
-            <w:tcW w:w="1750" w:type="dxa"/>
-          </w:tcPr>
-          <w:p>
-            <w:pPr>
-              <w:jc w:val="center"/>
-            </w:pPr>
-            <w:r>
-              <w:rPr/>
-              <w:t xml:space="preserve">400.5</w:t>
+              <w:t xml:space="preserve">lb/hr</w:t>
+            </w:r>
+          </w:p>
+        </w:tc>
+        <w:tc>
+          <w:tcPr>
+            <w:tcW w:w="1750" w:type="dxa"/>
+          </w:tcPr>
+          <w:p>
+            <w:pPr>
+              <w:jc w:val="center"/>
+            </w:pPr>
+            <w:r>
+              <w:rPr/>
+              <w:t xml:space="preserve">883</w:t>
             </w:r>
           </w:p>
         </w:tc>
@@ -2031,21 +2031,21 @@
             </w:pPr>
             <w:r>
               <w:rPr/>
-              <w:t xml:space="preserve">°C</w:t>
-            </w:r>
-          </w:p>
-        </w:tc>
-        <w:tc>
-          <w:tcPr>
-            <w:tcW w:w="1750" w:type="dxa"/>
-          </w:tcPr>
-          <w:p>
-            <w:pPr>
-              <w:jc w:val="center"/>
-            </w:pPr>
-            <w:r>
-              <w:rPr/>
-              <w:t xml:space="preserve">80 - 100</w:t>
+              <w:t xml:space="preserve">°F</w:t>
+            </w:r>
+          </w:p>
+        </w:tc>
+        <w:tc>
+          <w:tcPr>
+            <w:tcW w:w="1750" w:type="dxa"/>
+          </w:tcPr>
+          <w:p>
+            <w:pPr>
+              <w:jc w:val="center"/>
+            </w:pPr>
+            <w:r>
+              <w:rPr/>
+              <w:t xml:space="preserve">176 - 212</w:t>
             </w:r>
           </w:p>
         </w:tc>
@@ -2086,21 +2086,21 @@
             </w:pPr>
             <w:r>
               <w:rPr/>
-              <w:t xml:space="preserve">kg/cm²(g)</w:t>
-            </w:r>
-          </w:p>
-        </w:tc>
-        <w:tc>
-          <w:tcPr>
-            <w:tcW w:w="1750" w:type="dxa"/>
-          </w:tcPr>
-          <w:p>
-            <w:pPr>
-              <w:jc w:val="center"/>
-            </w:pPr>
-            <w:r>
-              <w:rPr/>
-              <w:t xml:space="preserve">1</w:t>
+              <w:t xml:space="preserve">psi(g)</w:t>
+            </w:r>
+          </w:p>
+        </w:tc>
+        <w:tc>
+          <w:tcPr>
+            <w:tcW w:w="1750" w:type="dxa"/>
+          </w:tcPr>
+          <w:p>
+            <w:pPr>
+              <w:jc w:val="center"/>
+            </w:pPr>
+            <w:r>
+              <w:rPr/>
+              <w:t xml:space="preserve">14.2</w:t>
             </w:r>
           </w:p>
         </w:tc>
@@ -2141,21 +2141,21 @@
             </w:pPr>
             <w:r>
               <w:rPr/>
-              <w:t xml:space="preserve">DN</w:t>
-            </w:r>
-          </w:p>
-        </w:tc>
-        <w:tc>
-          <w:tcPr>
-            <w:tcW w:w="1750" w:type="dxa"/>
-          </w:tcPr>
-          <w:p>
-            <w:pPr>
-              <w:jc w:val="center"/>
-            </w:pPr>
-            <w:r>
-              <w:rPr/>
-              <w:t xml:space="preserve">65</w:t>
+              <w:t xml:space="preserve">NPS</w:t>
+            </w:r>
+          </w:p>
+        </w:tc>
+        <w:tc>
+          <w:tcPr>
+            <w:tcW w:w="1750" w:type="dxa"/>
+          </w:tcPr>
+          <w:p>
+            <w:pPr>
+              <w:jc w:val="center"/>
+            </w:pPr>
+            <w:r>
+              <w:rPr/>
+              <w:t xml:space="preserve">2.6</w:t>
             </w:r>
           </w:p>
         </w:tc>
@@ -2196,21 +2196,21 @@
             </w:pPr>
             <w:r>
               <w:rPr/>
-              <w:t xml:space="preserve">DN</w:t>
-            </w:r>
-          </w:p>
-        </w:tc>
-        <w:tc>
-          <w:tcPr>
-            <w:tcW w:w="1750" w:type="dxa"/>
-          </w:tcPr>
-          <w:p>
-            <w:pPr>
-              <w:jc w:val="center"/>
-            </w:pPr>
-            <w:r>
-              <w:rPr/>
-              <w:t xml:space="preserve">40</w:t>
+              <w:t xml:space="preserve">NPS</w:t>
+            </w:r>
+          </w:p>
+        </w:tc>
+        <w:tc>
+          <w:tcPr>
+            <w:tcW w:w="1750" w:type="dxa"/>
+          </w:tcPr>
+          <w:p>
+            <w:pPr>
+              <w:jc w:val="center"/>
+            </w:pPr>
+            <w:r>
+              <w:rPr/>
+              <w:t xml:space="preserve">1.6</w:t>
             </w:r>
           </w:p>
         </w:tc>
@@ -2251,21 +2251,21 @@
             </w:pPr>
             <w:r>
               <w:rPr/>
-              <w:t xml:space="preserve">kg/cm²(g)</w:t>
-            </w:r>
-          </w:p>
-        </w:tc>
-        <w:tc>
-          <w:tcPr>
-            <w:tcW w:w="1750" w:type="dxa"/>
-          </w:tcPr>
-          <w:p>
-            <w:pPr>
-              <w:jc w:val="center"/>
-            </w:pPr>
-            <w:r>
-              <w:rPr/>
-              <w:t xml:space="preserve">10.5</w:t>
+              <w:t xml:space="preserve">psi(g)</w:t>
+            </w:r>
+          </w:p>
+        </w:tc>
+        <w:tc>
+          <w:tcPr>
+            <w:tcW w:w="1750" w:type="dxa"/>
+          </w:tcPr>
+          <w:p>
+            <w:pPr>
+              <w:jc w:val="center"/>
+            </w:pPr>
+            <w:r>
+              <w:rPr/>
+              <w:t xml:space="preserve">149.3</w:t>
             </w:r>
           </w:p>
         </w:tc>
@@ -2771,21 +2771,21 @@
             </w:pPr>
             <w:r>
               <w:rPr/>
-              <w:t xml:space="preserve">mm</w:t>
-            </w:r>
-          </w:p>
-        </w:tc>
-        <w:tc>
-          <w:tcPr>
-            <w:tcW w:w="1750" w:type="dxa"/>
-          </w:tcPr>
-          <w:p>
-            <w:pPr>
-              <w:jc w:val="center"/>
-            </w:pPr>
-            <w:r>
-              <w:rPr/>
-              <w:t xml:space="preserve">3140</w:t>
+              <w:t xml:space="preserve">in</w:t>
+            </w:r>
+          </w:p>
+        </w:tc>
+        <w:tc>
+          <w:tcPr>
+            <w:tcW w:w="1750" w:type="dxa"/>
+          </w:tcPr>
+          <w:p>
+            <w:pPr>
+              <w:jc w:val="center"/>
+            </w:pPr>
+            <w:r>
+              <w:rPr/>
+              <w:t xml:space="preserve">124</w:t>
             </w:r>
           </w:p>
         </w:tc>
@@ -2826,21 +2826,21 @@
             </w:pPr>
             <w:r>
               <w:rPr/>
-              <w:t xml:space="preserve">mm</w:t>
-            </w:r>
-          </w:p>
-        </w:tc>
-        <w:tc>
-          <w:tcPr>
-            <w:tcW w:w="1750" w:type="dxa"/>
-          </w:tcPr>
-          <w:p>
-            <w:pPr>
-              <w:jc w:val="center"/>
-            </w:pPr>
-            <w:r>
-              <w:rPr/>
-              <w:t xml:space="preserve">2140</w:t>
+              <w:t xml:space="preserve">in</w:t>
+            </w:r>
+          </w:p>
+        </w:tc>
+        <w:tc>
+          <w:tcPr>
+            <w:tcW w:w="1750" w:type="dxa"/>
+          </w:tcPr>
+          <w:p>
+            <w:pPr>
+              <w:jc w:val="center"/>
+            </w:pPr>
+            <w:r>
+              <w:rPr/>
+              <w:t xml:space="preserve">85</w:t>
             </w:r>
           </w:p>
         </w:tc>
@@ -2881,21 +2881,21 @@
             </w:pPr>
             <w:r>
               <w:rPr/>
-              <w:t xml:space="preserve">mm</w:t>
-            </w:r>
-          </w:p>
-        </w:tc>
-        <w:tc>
-          <w:tcPr>
-            <w:tcW w:w="1750" w:type="dxa"/>
-          </w:tcPr>
-          <w:p>
-            <w:pPr>
-              <w:jc w:val="center"/>
-            </w:pPr>
-            <w:r>
-              <w:rPr/>
-              <w:t xml:space="preserve">2750</w:t>
+              <w:t xml:space="preserve">in</w:t>
+            </w:r>
+          </w:p>
+        </w:tc>
+        <w:tc>
+          <w:tcPr>
+            <w:tcW w:w="1750" w:type="dxa"/>
+          </w:tcPr>
+          <w:p>
+            <w:pPr>
+              <w:jc w:val="center"/>
+            </w:pPr>
+            <w:r>
+              <w:rPr/>
+              <w:t xml:space="preserve">109</w:t>
             </w:r>
           </w:p>
         </w:tc>
@@ -2936,21 +2936,21 @@
             </w:pPr>
             <w:r>
               <w:rPr/>
-              <w:t xml:space="preserve">ton</w:t>
-            </w:r>
-          </w:p>
-        </w:tc>
-        <w:tc>
-          <w:tcPr>
-            <w:tcW w:w="1750" w:type="dxa"/>
-          </w:tcPr>
-          <w:p>
-            <w:pPr>
-              <w:jc w:val="center"/>
-            </w:pPr>
-            <w:r>
-              <w:rPr/>
-              <w:t xml:space="preserve">6.8</w:t>
+              <w:t xml:space="preserve">lbs</w:t>
+            </w:r>
+          </w:p>
+        </w:tc>
+        <w:tc>
+          <w:tcPr>
+            <w:tcW w:w="1750" w:type="dxa"/>
+          </w:tcPr>
+          <w:p>
+            <w:pPr>
+              <w:jc w:val="center"/>
+            </w:pPr>
+            <w:r>
+              <w:rPr/>
+              <w:t xml:space="preserve">14991.4</w:t>
             </w:r>
           </w:p>
         </w:tc>
@@ -2991,21 +2991,21 @@
             </w:pPr>
             <w:r>
               <w:rPr/>
-              <w:t xml:space="preserve">ton</w:t>
-            </w:r>
-          </w:p>
-        </w:tc>
-        <w:tc>
-          <w:tcPr>
-            <w:tcW w:w="1750" w:type="dxa"/>
-          </w:tcPr>
-          <w:p>
-            <w:pPr>
-              <w:jc w:val="center"/>
-            </w:pPr>
-            <w:r>
-              <w:rPr/>
-              <w:t xml:space="preserve">6.4</w:t>
+              <w:t xml:space="preserve">lbs</w:t>
+            </w:r>
+          </w:p>
+        </w:tc>
+        <w:tc>
+          <w:tcPr>
+            <w:tcW w:w="1750" w:type="dxa"/>
+          </w:tcPr>
+          <w:p>
+            <w:pPr>
+              <w:jc w:val="center"/>
+            </w:pPr>
+            <w:r>
+              <w:rPr/>
+              <w:t xml:space="preserve">14022.8</w:t>
             </w:r>
           </w:p>
         </w:tc>
@@ -3046,21 +3046,21 @@
             </w:pPr>
             <w:r>
               <w:rPr/>
-              <w:t xml:space="preserve">ton</w:t>
-            </w:r>
-          </w:p>
-        </w:tc>
-        <w:tc>
-          <w:tcPr>
-            <w:tcW w:w="1750" w:type="dxa"/>
-          </w:tcPr>
-          <w:p>
-            <w:pPr>
-              <w:jc w:val="center"/>
-            </w:pPr>
-            <w:r>
-              <w:rPr/>
-              <w:t xml:space="preserve">9.4</w:t>
+              <w:t xml:space="preserve">lbs</w:t>
+            </w:r>
+          </w:p>
+        </w:tc>
+        <w:tc>
+          <w:tcPr>
+            <w:tcW w:w="1750" w:type="dxa"/>
+          </w:tcPr>
+          <w:p>
+            <w:pPr>
+              <w:jc w:val="center"/>
+            </w:pPr>
+            <w:r>
+              <w:rPr/>
+              <w:t xml:space="preserve">20762.5</w:t>
             </w:r>
           </w:p>
         </w:tc>
@@ -3101,21 +3101,21 @@
             </w:pPr>
             <w:r>
               <w:rPr/>
-              <w:t xml:space="preserve">ton</w:t>
-            </w:r>
-          </w:p>
-        </w:tc>
-        <w:tc>
-          <w:tcPr>
-            <w:tcW w:w="1750" w:type="dxa"/>
-          </w:tcPr>
-          <w:p>
-            <w:pPr>
-              <w:jc w:val="center"/>
-            </w:pPr>
-            <w:r>
-              <w:rPr/>
-              <w:t xml:space="preserve">5.5</w:t>
+              <w:t xml:space="preserve">lbs</w:t>
+            </w:r>
+          </w:p>
+        </w:tc>
+        <w:tc>
+          <w:tcPr>
+            <w:tcW w:w="1750" w:type="dxa"/>
+          </w:tcPr>
+          <w:p>
+            <w:pPr>
+              <w:jc w:val="center"/>
+            </w:pPr>
+            <w:r>
+              <w:rPr/>
+              <w:t xml:space="preserve">12125.4</w:t>
             </w:r>
           </w:p>
         </w:tc>
@@ -3156,21 +3156,21 @@
             </w:pPr>
             <w:r>
               <w:rPr/>
-              <w:t xml:space="preserve">mm</w:t>
-            </w:r>
-          </w:p>
-        </w:tc>
-        <w:tc>
-          <w:tcPr>
-            <w:tcW w:w="1750" w:type="dxa"/>
-          </w:tcPr>
-          <w:p>
-            <w:pPr>
-              <w:jc w:val="center"/>
-            </w:pPr>
-            <w:r>
-              <w:rPr/>
-              <w:t xml:space="preserve">2560</w:t>
+              <w:t xml:space="preserve">in</w:t>
+            </w:r>
+          </w:p>
+        </w:tc>
+        <w:tc>
+          <w:tcPr>
+            <w:tcW w:w="1750" w:type="dxa"/>
+          </w:tcPr>
+          <w:p>
+            <w:pPr>
+              <w:jc w:val="center"/>
+            </w:pPr>
+            <w:r>
+              <w:rPr/>
+              <w:t xml:space="preserve">100.8</w:t>
             </w:r>
           </w:p>
         </w:tc>
@@ -3532,28 +3532,28 @@
       <w:pPr/>
       <w:r>
         <w:rPr/>
-        <w:t xml:space="preserve">1. This selection is valid for insulated chiller only.</w:t>
+        <w:t xml:space="preserve">1. 默认值</w:t>
       </w:r>
     </w:p>
     <w:p>
       <w:pPr/>
       <w:r>
         <w:rPr/>
-        <w:t xml:space="preserve">2. For non-insulated chiller, the Capacity and Heat source consumption will vary.</w:t>
+        <w:t xml:space="preserve">2. 默认值</w:t>
       </w:r>
     </w:p>
     <w:p>
       <w:pPr/>
       <w:r>
         <w:rPr/>
-        <w:t xml:space="preserve">3. Plant Room Temperature should be from +5 deg C to +45 deg C</w:t>
+        <w:t xml:space="preserve">3. 默认值</w:t>
       </w:r>
     </w:p>
     <w:p>
       <w:pPr/>
       <w:r>
         <w:rPr/>
-        <w:t xml:space="preserve">4. Please contact Thermax representative / Office for customised specifications.</w:t>
+        <w:t xml:space="preserve">4. 默认值</w:t>
       </w:r>
     </w:p>
     <w:sectPr>

</xml_diff>

<commit_message>
multi language word chnaged
</commit_message>
<xml_diff>
--- a/storage/S2-Steam-Fired-Serices-1.docx
+++ b/storage/S2-Steam-Fired-Serices-1.docx
@@ -3,7 +3,9 @@
 <w:document xmlns:ve="http://schemas.openxmlformats.org/markup-compatibility/2006" xmlns:o="urn:schemas-microsoft-com:office:office" xmlns:r="http://schemas.openxmlformats.org/officeDocument/2006/relationships" xmlns:m="http://schemas.openxmlformats.org/officeDocument/2006/math" xmlns:v="urn:schemas-microsoft-com:vml" xmlns:wp="http://schemas.openxmlformats.org/drawingml/2006/wordprocessingDrawing" xmlns:w10="urn:schemas-microsoft-com:office:word" xmlns:w="http://schemas.openxmlformats.org/wordprocessingml/2006/main" xmlns:wne="http://schemas.microsoft.com/office/word/2006/wordml">
   <w:body>
     <w:p>
-      <w:pPr/>
+      <w:pPr>
+        <w:jc w:val="center"/>
+      </w:pPr>
       <w:r>
         <w:pict>
           <v:shape type="#_x0000_t75" style="width:85pt; height:57pt; margin-left:0pt; margin-top:0pt; mso-position-horizontal:left; mso-position-vertical:top; mso-position-horizontal-relative:char; mso-position-vertical-relative:line;">
@@ -13,8 +15,11 @@
         </w:pict>
       </w:r>
     </w:p>
+    <w:p/>
     <w:p>
-      <w:pPr/>
+      <w:pPr>
+        <w:jc w:val="center"/>
+      </w:pPr>
       <w:r>
         <w:rPr>
           <w:sz w:val="24"/>
@@ -60,7 +65,7 @@
                 <w:b w:val="1"/>
                 <w:bCs w:val="1"/>
               </w:rPr>
-              <w:t xml:space="preserve">Client</w:t>
+              <w:t xml:space="preserve">客户</w:t>
             </w:r>
           </w:p>
         </w:tc>
@@ -78,7 +83,7 @@
                 <w:b w:val="1"/>
                 <w:bCs w:val="1"/>
               </w:rPr>
-              <w:t xml:space="preserve">a</w:t>
+              <w:t xml:space="preserve">aa</w:t>
             </w:r>
           </w:p>
         </w:tc>
@@ -96,7 +101,7 @@
                 <w:b w:val="1"/>
                 <w:bCs w:val="1"/>
               </w:rPr>
-              <w:t xml:space="preserve">Version</w:t>
+              <w:t xml:space="preserve">版</w:t>
             </w:r>
           </w:p>
         </w:tc>
@@ -135,7 +140,7 @@
                 <w:b w:val="1"/>
                 <w:bCs w:val="1"/>
               </w:rPr>
-              <w:t xml:space="preserve">Enquiry</w:t>
+              <w:t xml:space="preserve">查询</w:t>
             </w:r>
           </w:p>
         </w:tc>
@@ -153,7 +158,7 @@
                 <w:b w:val="1"/>
                 <w:bCs w:val="1"/>
               </w:rPr>
-              <w:t xml:space="preserve">a</w:t>
+              <w:t xml:space="preserve">aaaaaa</w:t>
             </w:r>
           </w:p>
         </w:tc>
@@ -171,7 +176,7 @@
                 <w:b w:val="1"/>
                 <w:bCs w:val="1"/>
               </w:rPr>
-              <w:t xml:space="preserve">Date</w:t>
+              <w:t xml:space="preserve">日期</w:t>
             </w:r>
           </w:p>
         </w:tc>
@@ -189,7 +194,7 @@
                 <w:b w:val="1"/>
                 <w:bCs w:val="1"/>
               </w:rPr>
-              <w:t xml:space="preserve">12/07/2020, 11:01 AM</w:t>
+              <w:t xml:space="preserve">12/08/2020, 11:20 AM</w:t>
             </w:r>
           </w:p>
         </w:tc>
@@ -210,7 +215,7 @@
                 <w:b w:val="1"/>
                 <w:bCs w:val="1"/>
               </w:rPr>
-              <w:t xml:space="preserve">Project</w:t>
+              <w:t xml:space="preserve">项目</w:t>
             </w:r>
           </w:p>
         </w:tc>
@@ -228,7 +233,7 @@
                 <w:b w:val="1"/>
                 <w:bCs w:val="1"/>
               </w:rPr>
-              <w:t xml:space="preserve">a</w:t>
+              <w:t xml:space="preserve">aaaa</w:t>
             </w:r>
           </w:p>
         </w:tc>
@@ -324,27 +329,27 @@
                 <w:b w:val="1"/>
                 <w:bCs w:val="1"/>
               </w:rPr>
-              <w:t xml:space="preserve">Description</w:t>
-            </w:r>
-          </w:p>
-        </w:tc>
-        <w:tc>
-          <w:tcPr>
-            <w:tcW w:w="1750" w:type="dxa"/>
-            <w:shd w:val="clear" w:fill="e5e5e5"/>
-          </w:tcPr>
-          <w:p>
-            <w:pPr>
-              <w:jc w:val="center"/>
-            </w:pPr>
-            <w:r>
-              <w:rPr>
-                <w:sz w:val="20"/>
-                <w:szCs w:val="20"/>
-                <w:b w:val="1"/>
-                <w:bCs w:val="1"/>
-              </w:rPr>
-              <w:t xml:space="preserve">Unit</w:t>
+              <w:t xml:space="preserve">描述</w:t>
+            </w:r>
+          </w:p>
+        </w:tc>
+        <w:tc>
+          <w:tcPr>
+            <w:tcW w:w="1750" w:type="dxa"/>
+            <w:shd w:val="clear" w:fill="e5e5e5"/>
+          </w:tcPr>
+          <w:p>
+            <w:pPr>
+              <w:jc w:val="center"/>
+            </w:pPr>
+            <w:r>
+              <w:rPr>
+                <w:sz w:val="20"/>
+                <w:szCs w:val="20"/>
+                <w:b w:val="1"/>
+                <w:bCs w:val="1"/>
+              </w:rPr>
+              <w:t xml:space="preserve">单元</w:t>
             </w:r>
           </w:p>
         </w:tc>
@@ -401,7 +406,7 @@
                 <w:b w:val="1"/>
                 <w:bCs w:val="1"/>
               </w:rPr>
-              <w:t xml:space="preserve">Capacity(+/-3%)</w:t>
+              <w:t xml:space="preserve">容量(+/-3%)</w:t>
             </w:r>
           </w:p>
         </w:tc>
@@ -501,7 +506,7 @@
                 <w:b w:val="1"/>
                 <w:bCs w:val="1"/>
               </w:rPr>
-              <w:t xml:space="preserve">CHILLED WATER CIRCUIT</w:t>
+              <w:t xml:space="preserve">冷冻水循环</w:t>
             </w:r>
           </w:p>
         </w:tc>
@@ -564,35 +569,35 @@
             <w:pPr/>
             <w:r>
               <w:rPr/>
-              <w:t xml:space="preserve">Chilled water flow</w:t>
-            </w:r>
-          </w:p>
-        </w:tc>
-        <w:tc>
-          <w:tcPr>
-            <w:tcW w:w="1750" w:type="dxa"/>
-          </w:tcPr>
-          <w:p>
-            <w:pPr>
-              <w:jc w:val="center"/>
-            </w:pPr>
-            <w:r>
-              <w:rPr/>
-              <w:t xml:space="preserve">gallon/min</w:t>
-            </w:r>
-          </w:p>
-        </w:tc>
-        <w:tc>
-          <w:tcPr>
-            <w:tcW w:w="1750" w:type="dxa"/>
-          </w:tcPr>
-          <w:p>
-            <w:pPr>
-              <w:jc w:val="center"/>
-            </w:pPr>
-            <w:r>
-              <w:rPr/>
-              <w:t xml:space="preserve">302.9</w:t>
+              <w:t xml:space="preserve">冷冻水流量</w:t>
+            </w:r>
+          </w:p>
+        </w:tc>
+        <w:tc>
+          <w:tcPr>
+            <w:tcW w:w="1750" w:type="dxa"/>
+          </w:tcPr>
+          <w:p>
+            <w:pPr>
+              <w:jc w:val="center"/>
+            </w:pPr>
+            <w:r>
+              <w:rPr/>
+              <w:t xml:space="preserve">m³/hr</w:t>
+            </w:r>
+          </w:p>
+        </w:tc>
+        <w:tc>
+          <w:tcPr>
+            <w:tcW w:w="1750" w:type="dxa"/>
+          </w:tcPr>
+          <w:p>
+            <w:pPr>
+              <w:jc w:val="center"/>
+            </w:pPr>
+            <w:r>
+              <w:rPr/>
+              <w:t xml:space="preserve">68.8</w:t>
             </w:r>
           </w:p>
         </w:tc>
@@ -619,35 +624,35 @@
             <w:pPr/>
             <w:r>
               <w:rPr/>
-              <w:t xml:space="preserve">Chilled water inlet temperature</w:t>
-            </w:r>
-          </w:p>
-        </w:tc>
-        <w:tc>
-          <w:tcPr>
-            <w:tcW w:w="1750" w:type="dxa"/>
-          </w:tcPr>
-          <w:p>
-            <w:pPr>
-              <w:jc w:val="center"/>
-            </w:pPr>
-            <w:r>
-              <w:rPr/>
-              <w:t xml:space="preserve">°F</w:t>
-            </w:r>
-          </w:p>
-        </w:tc>
-        <w:tc>
-          <w:tcPr>
-            <w:tcW w:w="1750" w:type="dxa"/>
-          </w:tcPr>
-          <w:p>
-            <w:pPr>
-              <w:jc w:val="center"/>
-            </w:pPr>
-            <w:r>
-              <w:rPr/>
-              <w:t xml:space="preserve">53.6</w:t>
+              <w:t xml:space="preserve">冷冻水入口温度</w:t>
+            </w:r>
+          </w:p>
+        </w:tc>
+        <w:tc>
+          <w:tcPr>
+            <w:tcW w:w="1750" w:type="dxa"/>
+          </w:tcPr>
+          <w:p>
+            <w:pPr>
+              <w:jc w:val="center"/>
+            </w:pPr>
+            <w:r>
+              <w:rPr/>
+              <w:t xml:space="preserve">°C</w:t>
+            </w:r>
+          </w:p>
+        </w:tc>
+        <w:tc>
+          <w:tcPr>
+            <w:tcW w:w="1750" w:type="dxa"/>
+          </w:tcPr>
+          <w:p>
+            <w:pPr>
+              <w:jc w:val="center"/>
+            </w:pPr>
+            <w:r>
+              <w:rPr/>
+              <w:t xml:space="preserve">12</w:t>
             </w:r>
           </w:p>
         </w:tc>
@@ -674,35 +679,35 @@
             <w:pPr/>
             <w:r>
               <w:rPr/>
-              <w:t xml:space="preserve">Chilled water outlet temperature</w:t>
-            </w:r>
-          </w:p>
-        </w:tc>
-        <w:tc>
-          <w:tcPr>
-            <w:tcW w:w="1750" w:type="dxa"/>
-          </w:tcPr>
-          <w:p>
-            <w:pPr>
-              <w:jc w:val="center"/>
-            </w:pPr>
-            <w:r>
-              <w:rPr/>
-              <w:t xml:space="preserve">°F</w:t>
-            </w:r>
-          </w:p>
-        </w:tc>
-        <w:tc>
-          <w:tcPr>
-            <w:tcW w:w="1750" w:type="dxa"/>
-          </w:tcPr>
-          <w:p>
-            <w:pPr>
-              <w:jc w:val="center"/>
-            </w:pPr>
-            <w:r>
-              <w:rPr/>
-              <w:t xml:space="preserve">44.6</w:t>
+              <w:t xml:space="preserve">冷冻水出口温度</w:t>
+            </w:r>
+          </w:p>
+        </w:tc>
+        <w:tc>
+          <w:tcPr>
+            <w:tcW w:w="1750" w:type="dxa"/>
+          </w:tcPr>
+          <w:p>
+            <w:pPr>
+              <w:jc w:val="center"/>
+            </w:pPr>
+            <w:r>
+              <w:rPr/>
+              <w:t xml:space="preserve">°C</w:t>
+            </w:r>
+          </w:p>
+        </w:tc>
+        <w:tc>
+          <w:tcPr>
+            <w:tcW w:w="1750" w:type="dxa"/>
+          </w:tcPr>
+          <w:p>
+            <w:pPr>
+              <w:jc w:val="center"/>
+            </w:pPr>
+            <w:r>
+              <w:rPr/>
+              <w:t xml:space="preserve">7</w:t>
             </w:r>
           </w:p>
         </w:tc>
@@ -729,7 +734,7 @@
             <w:pPr/>
             <w:r>
               <w:rPr/>
-              <w:t xml:space="preserve">Evaporate passes</w:t>
+              <w:t xml:space="preserve">蒸发通行证</w:t>
             </w:r>
           </w:p>
         </w:tc>
@@ -784,35 +789,35 @@
             <w:pPr/>
             <w:r>
               <w:rPr/>
-              <w:t xml:space="preserve">Chilled water circuit pressure loss</w:t>
-            </w:r>
-          </w:p>
-        </w:tc>
-        <w:tc>
-          <w:tcPr>
-            <w:tcW w:w="1750" w:type="dxa"/>
-          </w:tcPr>
-          <w:p>
-            <w:pPr>
-              <w:jc w:val="center"/>
-            </w:pPr>
-            <w:r>
-              <w:rPr/>
-              <w:t xml:space="preserve">ftLC</w:t>
-            </w:r>
-          </w:p>
-        </w:tc>
-        <w:tc>
-          <w:tcPr>
-            <w:tcW w:w="1750" w:type="dxa"/>
-          </w:tcPr>
-          <w:p>
-            <w:pPr>
-              <w:jc w:val="center"/>
-            </w:pPr>
-            <w:r>
-              <w:rPr/>
-              <w:t xml:space="preserve">3.9</w:t>
+              <w:t xml:space="preserve">冷却水回路压力损失</w:t>
+            </w:r>
+          </w:p>
+        </w:tc>
+        <w:tc>
+          <w:tcPr>
+            <w:tcW w:w="1750" w:type="dxa"/>
+          </w:tcPr>
+          <w:p>
+            <w:pPr>
+              <w:jc w:val="center"/>
+            </w:pPr>
+            <w:r>
+              <w:rPr/>
+              <w:t xml:space="preserve">mLC</w:t>
+            </w:r>
+          </w:p>
+        </w:tc>
+        <w:tc>
+          <w:tcPr>
+            <w:tcW w:w="1750" w:type="dxa"/>
+          </w:tcPr>
+          <w:p>
+            <w:pPr>
+              <w:jc w:val="center"/>
+            </w:pPr>
+            <w:r>
+              <w:rPr/>
+              <w:t xml:space="preserve">1.2</w:t>
             </w:r>
           </w:p>
         </w:tc>
@@ -839,35 +844,36 @@
             <w:pPr/>
             <w:r>
               <w:rPr/>
-              <w:t xml:space="preserve">Chilled water Connection diameter</w:t>
-            </w:r>
-          </w:p>
-        </w:tc>
-        <w:tc>
-          <w:tcPr>
-            <w:tcW w:w="1750" w:type="dxa"/>
-          </w:tcPr>
-          <w:p>
-            <w:pPr>
-              <w:jc w:val="center"/>
-            </w:pPr>
-            <w:r>
-              <w:rPr/>
-              <w:t xml:space="preserve">NPS</w:t>
-            </w:r>
-          </w:p>
-        </w:tc>
-        <w:tc>
-          <w:tcPr>
-            <w:tcW w:w="1750" w:type="dxa"/>
-          </w:tcPr>
-          <w:p>
-            <w:pPr>
-              <w:jc w:val="center"/>
-            </w:pPr>
-            <w:r>
-              <w:rPr/>
-              <w:t xml:space="preserve">5</w:t>
+              <w:t xml:space="preserve">
+冷水接口直径</w:t>
+            </w:r>
+          </w:p>
+        </w:tc>
+        <w:tc>
+          <w:tcPr>
+            <w:tcW w:w="1750" w:type="dxa"/>
+          </w:tcPr>
+          <w:p>
+            <w:pPr>
+              <w:jc w:val="center"/>
+            </w:pPr>
+            <w:r>
+              <w:rPr/>
+              <w:t xml:space="preserve">DN</w:t>
+            </w:r>
+          </w:p>
+        </w:tc>
+        <w:tc>
+          <w:tcPr>
+            <w:tcW w:w="1750" w:type="dxa"/>
+          </w:tcPr>
+          <w:p>
+            <w:pPr>
+              <w:jc w:val="center"/>
+            </w:pPr>
+            <w:r>
+              <w:rPr/>
+              <w:t xml:space="preserve">125</w:t>
             </w:r>
           </w:p>
         </w:tc>
@@ -894,7 +900,7 @@
             <w:pPr/>
             <w:r>
               <w:rPr/>
-              <w:t xml:space="preserve">Glycol type</w:t>
+              <w:t xml:space="preserve">乙二醇类型</w:t>
             </w:r>
           </w:p>
         </w:tc>
@@ -947,7 +953,7 @@
             <w:pPr/>
             <w:r>
               <w:rPr/>
-              <w:t xml:space="preserve">Chilled water glycol %</w:t>
+              <w:t xml:space="preserve">冷冻水乙二醇%</w:t>
             </w:r>
           </w:p>
         </w:tc>
@@ -1002,21 +1008,21 @@
             <w:pPr/>
             <w:r>
               <w:rPr/>
-              <w:t xml:space="preserve">Chilled water fouling factor</w:t>
-            </w:r>
-          </w:p>
-        </w:tc>
-        <w:tc>
-          <w:tcPr>
-            <w:tcW w:w="1750" w:type="dxa"/>
-          </w:tcPr>
-          <w:p>
-            <w:pPr>
-              <w:jc w:val="center"/>
-            </w:pPr>
-            <w:r>
-              <w:rPr/>
-              <w:t xml:space="preserve">ft² Hr °F/BTU</w:t>
+              <w:t xml:space="preserve">冷冻水结垢系数</w:t>
+            </w:r>
+          </w:p>
+        </w:tc>
+        <w:tc>
+          <w:tcPr>
+            <w:tcW w:w="1750" w:type="dxa"/>
+          </w:tcPr>
+          <w:p>
+            <w:pPr>
+              <w:jc w:val="center"/>
+            </w:pPr>
+            <w:r>
+              <w:rPr/>
+              <w:t xml:space="preserve">m² hr °C/kcal</w:t>
             </w:r>
           </w:p>
         </w:tc>
@@ -1057,35 +1063,35 @@
             <w:pPr/>
             <w:r>
               <w:rPr/>
-              <w:t xml:space="preserve">Maximum working pressure</w:t>
-            </w:r>
-          </w:p>
-        </w:tc>
-        <w:tc>
-          <w:tcPr>
-            <w:tcW w:w="1750" w:type="dxa"/>
-          </w:tcPr>
-          <w:p>
-            <w:pPr>
-              <w:jc w:val="center"/>
-            </w:pPr>
-            <w:r>
-              <w:rPr/>
-              <w:t xml:space="preserve">psi(g)</w:t>
-            </w:r>
-          </w:p>
-        </w:tc>
-        <w:tc>
-          <w:tcPr>
-            <w:tcW w:w="1750" w:type="dxa"/>
-          </w:tcPr>
-          <w:p>
-            <w:pPr>
-              <w:jc w:val="center"/>
-            </w:pPr>
-            <w:r>
-              <w:rPr/>
-              <w:t xml:space="preserve">114</w:t>
+              <w:t xml:space="preserve">最大工作压力</w:t>
+            </w:r>
+          </w:p>
+        </w:tc>
+        <w:tc>
+          <w:tcPr>
+            <w:tcW w:w="1750" w:type="dxa"/>
+          </w:tcPr>
+          <w:p>
+            <w:pPr>
+              <w:jc w:val="center"/>
+            </w:pPr>
+            <w:r>
+              <w:rPr/>
+              <w:t xml:space="preserve">kg/cm²(g)</w:t>
+            </w:r>
+          </w:p>
+        </w:tc>
+        <w:tc>
+          <w:tcPr>
+            <w:tcW w:w="1750" w:type="dxa"/>
+          </w:tcPr>
+          <w:p>
+            <w:pPr>
+              <w:jc w:val="center"/>
+            </w:pPr>
+            <w:r>
+              <w:rPr/>
+              <w:t xml:space="preserve">8</w:t>
             </w:r>
           </w:p>
         </w:tc>
@@ -1145,7 +1151,7 @@
                 <w:b w:val="1"/>
                 <w:bCs w:val="1"/>
               </w:rPr>
-              <w:t xml:space="preserve">COOLING WATER CIRCUIT</w:t>
+              <w:t xml:space="preserve">冷却水回路</w:t>
             </w:r>
           </w:p>
         </w:tc>
@@ -1208,35 +1214,35 @@
             <w:pPr/>
             <w:r>
               <w:rPr/>
-              <w:t xml:space="preserve">Cooling water flow</w:t>
-            </w:r>
-          </w:p>
-        </w:tc>
-        <w:tc>
-          <w:tcPr>
-            <w:tcW w:w="1750" w:type="dxa"/>
-          </w:tcPr>
-          <w:p>
-            <w:pPr>
-              <w:jc w:val="center"/>
-            </w:pPr>
-            <w:r>
-              <w:rPr/>
-              <w:t xml:space="preserve">gallon/min</w:t>
-            </w:r>
-          </w:p>
-        </w:tc>
-        <w:tc>
-          <w:tcPr>
-            <w:tcW w:w="1750" w:type="dxa"/>
-          </w:tcPr>
-          <w:p>
-            <w:pPr>
-              <w:jc w:val="center"/>
-            </w:pPr>
-            <w:r>
-              <w:rPr/>
-              <w:t xml:space="preserve">501.9</w:t>
+              <w:t xml:space="preserve">冷却水流量</w:t>
+            </w:r>
+          </w:p>
+        </w:tc>
+        <w:tc>
+          <w:tcPr>
+            <w:tcW w:w="1750" w:type="dxa"/>
+          </w:tcPr>
+          <w:p>
+            <w:pPr>
+              <w:jc w:val="center"/>
+            </w:pPr>
+            <w:r>
+              <w:rPr/>
+              <w:t xml:space="preserve">m³/hr</w:t>
+            </w:r>
+          </w:p>
+        </w:tc>
+        <w:tc>
+          <w:tcPr>
+            <w:tcW w:w="1750" w:type="dxa"/>
+          </w:tcPr>
+          <w:p>
+            <w:pPr>
+              <w:jc w:val="center"/>
+            </w:pPr>
+            <w:r>
+              <w:rPr/>
+              <w:t xml:space="preserve">114</w:t>
             </w:r>
           </w:p>
         </w:tc>
@@ -1263,35 +1269,35 @@
             <w:pPr/>
             <w:r>
               <w:rPr/>
-              <w:t xml:space="preserve">Cooling water inlet temperature</w:t>
-            </w:r>
-          </w:p>
-        </w:tc>
-        <w:tc>
-          <w:tcPr>
-            <w:tcW w:w="1750" w:type="dxa"/>
-          </w:tcPr>
-          <w:p>
-            <w:pPr>
-              <w:jc w:val="center"/>
-            </w:pPr>
-            <w:r>
-              <w:rPr/>
-              <w:t xml:space="preserve">°F</w:t>
-            </w:r>
-          </w:p>
-        </w:tc>
-        <w:tc>
-          <w:tcPr>
-            <w:tcW w:w="1750" w:type="dxa"/>
-          </w:tcPr>
-          <w:p>
-            <w:pPr>
-              <w:jc w:val="center"/>
-            </w:pPr>
-            <w:r>
-              <w:rPr/>
-              <w:t xml:space="preserve">89.6</w:t>
+              <w:t xml:space="preserve">冷却水入口温度</w:t>
+            </w:r>
+          </w:p>
+        </w:tc>
+        <w:tc>
+          <w:tcPr>
+            <w:tcW w:w="1750" w:type="dxa"/>
+          </w:tcPr>
+          <w:p>
+            <w:pPr>
+              <w:jc w:val="center"/>
+            </w:pPr>
+            <w:r>
+              <w:rPr/>
+              <w:t xml:space="preserve">°C</w:t>
+            </w:r>
+          </w:p>
+        </w:tc>
+        <w:tc>
+          <w:tcPr>
+            <w:tcW w:w="1750" w:type="dxa"/>
+          </w:tcPr>
+          <w:p>
+            <w:pPr>
+              <w:jc w:val="center"/>
+            </w:pPr>
+            <w:r>
+              <w:rPr/>
+              <w:t xml:space="preserve">32</w:t>
             </w:r>
           </w:p>
         </w:tc>
@@ -1318,35 +1324,35 @@
             <w:pPr/>
             <w:r>
               <w:rPr/>
-              <w:t xml:space="preserve">Cooling water outlet temperature</w:t>
-            </w:r>
-          </w:p>
-        </w:tc>
-        <w:tc>
-          <w:tcPr>
-            <w:tcW w:w="1750" w:type="dxa"/>
-          </w:tcPr>
-          <w:p>
-            <w:pPr>
-              <w:jc w:val="center"/>
-            </w:pPr>
-            <w:r>
-              <w:rPr/>
-              <w:t xml:space="preserve">°F</w:t>
-            </w:r>
-          </w:p>
-        </w:tc>
-        <w:tc>
-          <w:tcPr>
-            <w:tcW w:w="1750" w:type="dxa"/>
-          </w:tcPr>
-          <w:p>
-            <w:pPr>
-              <w:jc w:val="center"/>
-            </w:pPr>
-            <w:r>
-              <w:rPr/>
-              <w:t xml:space="preserve">98.8</w:t>
+              <w:t xml:space="preserve">冷却水出口温度</w:t>
+            </w:r>
+          </w:p>
+        </w:tc>
+        <w:tc>
+          <w:tcPr>
+            <w:tcW w:w="1750" w:type="dxa"/>
+          </w:tcPr>
+          <w:p>
+            <w:pPr>
+              <w:jc w:val="center"/>
+            </w:pPr>
+            <w:r>
+              <w:rPr/>
+              <w:t xml:space="preserve">°C</w:t>
+            </w:r>
+          </w:p>
+        </w:tc>
+        <w:tc>
+          <w:tcPr>
+            <w:tcW w:w="1750" w:type="dxa"/>
+          </w:tcPr>
+          <w:p>
+            <w:pPr>
+              <w:jc w:val="center"/>
+            </w:pPr>
+            <w:r>
+              <w:rPr/>
+              <w:t xml:space="preserve">37.1</w:t>
             </w:r>
           </w:p>
         </w:tc>
@@ -1373,7 +1379,7 @@
             <w:pPr/>
             <w:r>
               <w:rPr/>
-              <w:t xml:space="preserve">Absorber / Condenser passes</w:t>
+              <w:t xml:space="preserve">吸收器/冷凝器通过</w:t>
             </w:r>
           </w:p>
         </w:tc>
@@ -1428,21 +1434,21 @@
             <w:pPr/>
             <w:r>
               <w:rPr/>
-              <w:t xml:space="preserve">Cooling water Bypass Flow</w:t>
-            </w:r>
-          </w:p>
-        </w:tc>
-        <w:tc>
-          <w:tcPr>
-            <w:tcW w:w="1750" w:type="dxa"/>
-          </w:tcPr>
-          <w:p>
-            <w:pPr>
-              <w:jc w:val="center"/>
-            </w:pPr>
-            <w:r>
-              <w:rPr/>
-              <w:t xml:space="preserve">gallon/min</w:t>
+              <w:t xml:space="preserve">冷却水旁路流量</w:t>
+            </w:r>
+          </w:p>
+        </w:tc>
+        <w:tc>
+          <w:tcPr>
+            <w:tcW w:w="1750" w:type="dxa"/>
+          </w:tcPr>
+          <w:p>
+            <w:pPr>
+              <w:jc w:val="center"/>
+            </w:pPr>
+            <w:r>
+              <w:rPr/>
+              <w:t xml:space="preserve">m³/hr</w:t>
             </w:r>
           </w:p>
         </w:tc>
@@ -1483,35 +1489,35 @@
             <w:pPr/>
             <w:r>
               <w:rPr/>
-              <w:t xml:space="preserve">Cooling water circuit pressure loss</w:t>
-            </w:r>
-          </w:p>
-        </w:tc>
-        <w:tc>
-          <w:tcPr>
-            <w:tcW w:w="1750" w:type="dxa"/>
-          </w:tcPr>
-          <w:p>
-            <w:pPr>
-              <w:jc w:val="center"/>
-            </w:pPr>
-            <w:r>
-              <w:rPr/>
-              <w:t xml:space="preserve">ftLC</w:t>
-            </w:r>
-          </w:p>
-        </w:tc>
-        <w:tc>
-          <w:tcPr>
-            <w:tcW w:w="1750" w:type="dxa"/>
-          </w:tcPr>
-          <w:p>
-            <w:pPr>
-              <w:jc w:val="center"/>
-            </w:pPr>
-            <w:r>
-              <w:rPr/>
-              <w:t xml:space="preserve">7.2</w:t>
+              <w:t xml:space="preserve">冷却水回路压力损失</w:t>
+            </w:r>
+          </w:p>
+        </w:tc>
+        <w:tc>
+          <w:tcPr>
+            <w:tcW w:w="1750" w:type="dxa"/>
+          </w:tcPr>
+          <w:p>
+            <w:pPr>
+              <w:jc w:val="center"/>
+            </w:pPr>
+            <w:r>
+              <w:rPr/>
+              <w:t xml:space="preserve">mLC</w:t>
+            </w:r>
+          </w:p>
+        </w:tc>
+        <w:tc>
+          <w:tcPr>
+            <w:tcW w:w="1750" w:type="dxa"/>
+          </w:tcPr>
+          <w:p>
+            <w:pPr>
+              <w:jc w:val="center"/>
+            </w:pPr>
+            <w:r>
+              <w:rPr/>
+              <w:t xml:space="preserve">2.2</w:t>
             </w:r>
           </w:p>
         </w:tc>
@@ -1538,35 +1544,35 @@
             <w:pPr/>
             <w:r>
               <w:rPr/>
-              <w:t xml:space="preserve">Cooling water Connection diameter</w:t>
-            </w:r>
-          </w:p>
-        </w:tc>
-        <w:tc>
-          <w:tcPr>
-            <w:tcW w:w="1750" w:type="dxa"/>
-          </w:tcPr>
-          <w:p>
-            <w:pPr>
-              <w:jc w:val="center"/>
-            </w:pPr>
-            <w:r>
-              <w:rPr/>
-              <w:t xml:space="preserve">NPS</w:t>
-            </w:r>
-          </w:p>
-        </w:tc>
-        <w:tc>
-          <w:tcPr>
-            <w:tcW w:w="1750" w:type="dxa"/>
-          </w:tcPr>
-          <w:p>
-            <w:pPr>
-              <w:jc w:val="center"/>
-            </w:pPr>
-            <w:r>
-              <w:rPr/>
-              <w:t xml:space="preserve">6</w:t>
+              <w:t xml:space="preserve">冷却水接口直径</w:t>
+            </w:r>
+          </w:p>
+        </w:tc>
+        <w:tc>
+          <w:tcPr>
+            <w:tcW w:w="1750" w:type="dxa"/>
+          </w:tcPr>
+          <w:p>
+            <w:pPr>
+              <w:jc w:val="center"/>
+            </w:pPr>
+            <w:r>
+              <w:rPr/>
+              <w:t xml:space="preserve">DN</w:t>
+            </w:r>
+          </w:p>
+        </w:tc>
+        <w:tc>
+          <w:tcPr>
+            <w:tcW w:w="1750" w:type="dxa"/>
+          </w:tcPr>
+          <w:p>
+            <w:pPr>
+              <w:jc w:val="center"/>
+            </w:pPr>
+            <w:r>
+              <w:rPr/>
+              <w:t xml:space="preserve">150</w:t>
             </w:r>
           </w:p>
         </w:tc>
@@ -1593,7 +1599,7 @@
             <w:pPr/>
             <w:r>
               <w:rPr/>
-              <w:t xml:space="preserve">Glycol type</w:t>
+              <w:t xml:space="preserve">乙二醇类型</w:t>
             </w:r>
           </w:p>
         </w:tc>
@@ -1646,7 +1652,7 @@
             <w:pPr/>
             <w:r>
               <w:rPr/>
-              <w:t xml:space="preserve">Cooling water glycol %</w:t>
+              <w:t xml:space="preserve">冷却水乙二醇 %</w:t>
             </w:r>
           </w:p>
         </w:tc>
@@ -1701,21 +1707,21 @@
             <w:pPr/>
             <w:r>
               <w:rPr/>
-              <w:t xml:space="preserve">Chilled water fouling factor</w:t>
-            </w:r>
-          </w:p>
-        </w:tc>
-        <w:tc>
-          <w:tcPr>
-            <w:tcW w:w="1750" w:type="dxa"/>
-          </w:tcPr>
-          <w:p>
-            <w:pPr>
-              <w:jc w:val="center"/>
-            </w:pPr>
-            <w:r>
-              <w:rPr/>
-              <w:t xml:space="preserve">ft² Hr °F/BTU</w:t>
+              <w:t xml:space="preserve">冷却水结垢系数</w:t>
+            </w:r>
+          </w:p>
+        </w:tc>
+        <w:tc>
+          <w:tcPr>
+            <w:tcW w:w="1750" w:type="dxa"/>
+          </w:tcPr>
+          <w:p>
+            <w:pPr>
+              <w:jc w:val="center"/>
+            </w:pPr>
+            <w:r>
+              <w:rPr/>
+              <w:t xml:space="preserve">m² hr °C/kcal</w:t>
             </w:r>
           </w:p>
         </w:tc>
@@ -1756,35 +1762,35 @@
             <w:pPr/>
             <w:r>
               <w:rPr/>
-              <w:t xml:space="preserve">Maximum working pressure</w:t>
-            </w:r>
-          </w:p>
-        </w:tc>
-        <w:tc>
-          <w:tcPr>
-            <w:tcW w:w="1750" w:type="dxa"/>
-          </w:tcPr>
-          <w:p>
-            <w:pPr>
-              <w:jc w:val="center"/>
-            </w:pPr>
-            <w:r>
-              <w:rPr/>
-              <w:t xml:space="preserve">psi(g)</w:t>
-            </w:r>
-          </w:p>
-        </w:tc>
-        <w:tc>
-          <w:tcPr>
-            <w:tcW w:w="1750" w:type="dxa"/>
-          </w:tcPr>
-          <w:p>
-            <w:pPr>
-              <w:jc w:val="center"/>
-            </w:pPr>
-            <w:r>
-              <w:rPr/>
-              <w:t xml:space="preserve">114</w:t>
+              <w:t xml:space="preserve">最大工作压力</w:t>
+            </w:r>
+          </w:p>
+        </w:tc>
+        <w:tc>
+          <w:tcPr>
+            <w:tcW w:w="1750" w:type="dxa"/>
+          </w:tcPr>
+          <w:p>
+            <w:pPr>
+              <w:jc w:val="center"/>
+            </w:pPr>
+            <w:r>
+              <w:rPr/>
+              <w:t xml:space="preserve">kg/cm²(g)</w:t>
+            </w:r>
+          </w:p>
+        </w:tc>
+        <w:tc>
+          <w:tcPr>
+            <w:tcW w:w="1750" w:type="dxa"/>
+          </w:tcPr>
+          <w:p>
+            <w:pPr>
+              <w:jc w:val="center"/>
+            </w:pPr>
+            <w:r>
+              <w:rPr/>
+              <w:t xml:space="preserve">8</w:t>
             </w:r>
           </w:p>
         </w:tc>
@@ -1844,7 +1850,7 @@
                 <w:b w:val="1"/>
                 <w:bCs w:val="1"/>
               </w:rPr>
-              <w:t xml:space="preserve">Steam Circuit</w:t>
+              <w:t xml:space="preserve">蒸汽回路</w:t>
             </w:r>
           </w:p>
         </w:tc>
@@ -1907,35 +1913,35 @@
             <w:pPr/>
             <w:r>
               <w:rPr/>
-              <w:t xml:space="preserve">Steam pressure</w:t>
-            </w:r>
-          </w:p>
-        </w:tc>
-        <w:tc>
-          <w:tcPr>
-            <w:tcW w:w="1750" w:type="dxa"/>
-          </w:tcPr>
-          <w:p>
-            <w:pPr>
-              <w:jc w:val="center"/>
-            </w:pPr>
-            <w:r>
-              <w:rPr/>
-              <w:t xml:space="preserve">psi(g)</w:t>
-            </w:r>
-          </w:p>
-        </w:tc>
-        <w:tc>
-          <w:tcPr>
-            <w:tcW w:w="1750" w:type="dxa"/>
-          </w:tcPr>
-          <w:p>
-            <w:pPr>
-              <w:jc w:val="center"/>
-            </w:pPr>
-            <w:r>
-              <w:rPr/>
-              <w:t xml:space="preserve">113.8</w:t>
+              <w:t xml:space="preserve">蒸汽压力</w:t>
+            </w:r>
+          </w:p>
+        </w:tc>
+        <w:tc>
+          <w:tcPr>
+            <w:tcW w:w="1750" w:type="dxa"/>
+          </w:tcPr>
+          <w:p>
+            <w:pPr>
+              <w:jc w:val="center"/>
+            </w:pPr>
+            <w:r>
+              <w:rPr/>
+              <w:t xml:space="preserve">kg/cm²(g)</w:t>
+            </w:r>
+          </w:p>
+        </w:tc>
+        <w:tc>
+          <w:tcPr>
+            <w:tcW w:w="1750" w:type="dxa"/>
+          </w:tcPr>
+          <w:p>
+            <w:pPr>
+              <w:jc w:val="center"/>
+            </w:pPr>
+            <w:r>
+              <w:rPr/>
+              <w:t xml:space="preserve">8</w:t>
             </w:r>
           </w:p>
         </w:tc>
@@ -1962,35 +1968,35 @@
             <w:pPr/>
             <w:r>
               <w:rPr/>
-              <w:t xml:space="preserve">Steam Consumption(+/-3%)</w:t>
-            </w:r>
-          </w:p>
-        </w:tc>
-        <w:tc>
-          <w:tcPr>
-            <w:tcW w:w="1750" w:type="dxa"/>
-          </w:tcPr>
-          <w:p>
-            <w:pPr>
-              <w:jc w:val="center"/>
-            </w:pPr>
-            <w:r>
-              <w:rPr/>
-              <w:t xml:space="preserve">lb/hr</w:t>
-            </w:r>
-          </w:p>
-        </w:tc>
-        <w:tc>
-          <w:tcPr>
-            <w:tcW w:w="1750" w:type="dxa"/>
-          </w:tcPr>
-          <w:p>
-            <w:pPr>
-              <w:jc w:val="center"/>
-            </w:pPr>
-            <w:r>
-              <w:rPr/>
-              <w:t xml:space="preserve">883</w:t>
+              <w:t xml:space="preserve">蒸汽消耗 (+/-3%)</w:t>
+            </w:r>
+          </w:p>
+        </w:tc>
+        <w:tc>
+          <w:tcPr>
+            <w:tcW w:w="1750" w:type="dxa"/>
+          </w:tcPr>
+          <w:p>
+            <w:pPr>
+              <w:jc w:val="center"/>
+            </w:pPr>
+            <w:r>
+              <w:rPr/>
+              <w:t xml:space="preserve">kg/hr</w:t>
+            </w:r>
+          </w:p>
+        </w:tc>
+        <w:tc>
+          <w:tcPr>
+            <w:tcW w:w="1750" w:type="dxa"/>
+          </w:tcPr>
+          <w:p>
+            <w:pPr>
+              <w:jc w:val="center"/>
+            </w:pPr>
+            <w:r>
+              <w:rPr/>
+              <w:t xml:space="preserve">400.5</w:t>
             </w:r>
           </w:p>
         </w:tc>
@@ -2017,35 +2023,35 @@
             <w:pPr/>
             <w:r>
               <w:rPr/>
-              <w:t xml:space="preserve">Condensate drain temperature</w:t>
-            </w:r>
-          </w:p>
-        </w:tc>
-        <w:tc>
-          <w:tcPr>
-            <w:tcW w:w="1750" w:type="dxa"/>
-          </w:tcPr>
-          <w:p>
-            <w:pPr>
-              <w:jc w:val="center"/>
-            </w:pPr>
-            <w:r>
-              <w:rPr/>
-              <w:t xml:space="preserve">°F</w:t>
-            </w:r>
-          </w:p>
-        </w:tc>
-        <w:tc>
-          <w:tcPr>
-            <w:tcW w:w="1750" w:type="dxa"/>
-          </w:tcPr>
-          <w:p>
-            <w:pPr>
-              <w:jc w:val="center"/>
-            </w:pPr>
-            <w:r>
-              <w:rPr/>
-              <w:t xml:space="preserve">176 - 212</w:t>
+              <w:t xml:space="preserve">冷凝水排放温度</w:t>
+            </w:r>
+          </w:p>
+        </w:tc>
+        <w:tc>
+          <w:tcPr>
+            <w:tcW w:w="1750" w:type="dxa"/>
+          </w:tcPr>
+          <w:p>
+            <w:pPr>
+              <w:jc w:val="center"/>
+            </w:pPr>
+            <w:r>
+              <w:rPr/>
+              <w:t xml:space="preserve">°C</w:t>
+            </w:r>
+          </w:p>
+        </w:tc>
+        <w:tc>
+          <w:tcPr>
+            <w:tcW w:w="1750" w:type="dxa"/>
+          </w:tcPr>
+          <w:p>
+            <w:pPr>
+              <w:jc w:val="center"/>
+            </w:pPr>
+            <w:r>
+              <w:rPr/>
+              <w:t xml:space="preserve">80 - 100</w:t>
             </w:r>
           </w:p>
         </w:tc>
@@ -2072,35 +2078,35 @@
             <w:pPr/>
             <w:r>
               <w:rPr/>
-              <w:t xml:space="preserve">Condensate drain pressure</w:t>
-            </w:r>
-          </w:p>
-        </w:tc>
-        <w:tc>
-          <w:tcPr>
-            <w:tcW w:w="1750" w:type="dxa"/>
-          </w:tcPr>
-          <w:p>
-            <w:pPr>
-              <w:jc w:val="center"/>
-            </w:pPr>
-            <w:r>
-              <w:rPr/>
-              <w:t xml:space="preserve">psi(g)</w:t>
-            </w:r>
-          </w:p>
-        </w:tc>
-        <w:tc>
-          <w:tcPr>
-            <w:tcW w:w="1750" w:type="dxa"/>
-          </w:tcPr>
-          <w:p>
-            <w:pPr>
-              <w:jc w:val="center"/>
-            </w:pPr>
-            <w:r>
-              <w:rPr/>
-              <w:t xml:space="preserve">14.2</w:t>
+              <w:t xml:space="preserve">冷凝水排放压力</w:t>
+            </w:r>
+          </w:p>
+        </w:tc>
+        <w:tc>
+          <w:tcPr>
+            <w:tcW w:w="1750" w:type="dxa"/>
+          </w:tcPr>
+          <w:p>
+            <w:pPr>
+              <w:jc w:val="center"/>
+            </w:pPr>
+            <w:r>
+              <w:rPr/>
+              <w:t xml:space="preserve">kg/cm²(g)</w:t>
+            </w:r>
+          </w:p>
+        </w:tc>
+        <w:tc>
+          <w:tcPr>
+            <w:tcW w:w="1750" w:type="dxa"/>
+          </w:tcPr>
+          <w:p>
+            <w:pPr>
+              <w:jc w:val="center"/>
+            </w:pPr>
+            <w:r>
+              <w:rPr/>
+              <w:t xml:space="preserve">1</w:t>
             </w:r>
           </w:p>
         </w:tc>
@@ -2127,35 +2133,35 @@
             <w:pPr/>
             <w:r>
               <w:rPr/>
-              <w:t xml:space="preserve">Connection - Inlet diameter</w:t>
-            </w:r>
-          </w:p>
-        </w:tc>
-        <w:tc>
-          <w:tcPr>
-            <w:tcW w:w="1750" w:type="dxa"/>
-          </w:tcPr>
-          <w:p>
-            <w:pPr>
-              <w:jc w:val="center"/>
-            </w:pPr>
-            <w:r>
-              <w:rPr/>
-              <w:t xml:space="preserve">NPS</w:t>
-            </w:r>
-          </w:p>
-        </w:tc>
-        <w:tc>
-          <w:tcPr>
-            <w:tcW w:w="1750" w:type="dxa"/>
-          </w:tcPr>
-          <w:p>
-            <w:pPr>
-              <w:jc w:val="center"/>
-            </w:pPr>
-            <w:r>
-              <w:rPr/>
-              <w:t xml:space="preserve">2.6</w:t>
+              <w:t xml:space="preserve">连接-入口直径</w:t>
+            </w:r>
+          </w:p>
+        </w:tc>
+        <w:tc>
+          <w:tcPr>
+            <w:tcW w:w="1750" w:type="dxa"/>
+          </w:tcPr>
+          <w:p>
+            <w:pPr>
+              <w:jc w:val="center"/>
+            </w:pPr>
+            <w:r>
+              <w:rPr/>
+              <w:t xml:space="preserve">DN</w:t>
+            </w:r>
+          </w:p>
+        </w:tc>
+        <w:tc>
+          <w:tcPr>
+            <w:tcW w:w="1750" w:type="dxa"/>
+          </w:tcPr>
+          <w:p>
+            <w:pPr>
+              <w:jc w:val="center"/>
+            </w:pPr>
+            <w:r>
+              <w:rPr/>
+              <w:t xml:space="preserve">65</w:t>
             </w:r>
           </w:p>
         </w:tc>
@@ -2182,35 +2188,35 @@
             <w:pPr/>
             <w:r>
               <w:rPr/>
-              <w:t xml:space="preserve">Connection - Drain diameter</w:t>
-            </w:r>
-          </w:p>
-        </w:tc>
-        <w:tc>
-          <w:tcPr>
-            <w:tcW w:w="1750" w:type="dxa"/>
-          </w:tcPr>
-          <w:p>
-            <w:pPr>
-              <w:jc w:val="center"/>
-            </w:pPr>
-            <w:r>
-              <w:rPr/>
-              <w:t xml:space="preserve">NPS</w:t>
-            </w:r>
-          </w:p>
-        </w:tc>
-        <w:tc>
-          <w:tcPr>
-            <w:tcW w:w="1750" w:type="dxa"/>
-          </w:tcPr>
-          <w:p>
-            <w:pPr>
-              <w:jc w:val="center"/>
-            </w:pPr>
-            <w:r>
-              <w:rPr/>
-              <w:t xml:space="preserve">1.6</w:t>
+              <w:t xml:space="preserve">连接-排水口直径</w:t>
+            </w:r>
+          </w:p>
+        </w:tc>
+        <w:tc>
+          <w:tcPr>
+            <w:tcW w:w="1750" w:type="dxa"/>
+          </w:tcPr>
+          <w:p>
+            <w:pPr>
+              <w:jc w:val="center"/>
+            </w:pPr>
+            <w:r>
+              <w:rPr/>
+              <w:t xml:space="preserve">DN</w:t>
+            </w:r>
+          </w:p>
+        </w:tc>
+        <w:tc>
+          <w:tcPr>
+            <w:tcW w:w="1750" w:type="dxa"/>
+          </w:tcPr>
+          <w:p>
+            <w:pPr>
+              <w:jc w:val="center"/>
+            </w:pPr>
+            <w:r>
+              <w:rPr/>
+              <w:t xml:space="preserve">40</w:t>
             </w:r>
           </w:p>
         </w:tc>
@@ -2237,35 +2243,35 @@
             <w:pPr/>
             <w:r>
               <w:rPr/>
-              <w:t xml:space="preserve">Design Pressure</w:t>
-            </w:r>
-          </w:p>
-        </w:tc>
-        <w:tc>
-          <w:tcPr>
-            <w:tcW w:w="1750" w:type="dxa"/>
-          </w:tcPr>
-          <w:p>
-            <w:pPr>
-              <w:jc w:val="center"/>
-            </w:pPr>
-            <w:r>
-              <w:rPr/>
-              <w:t xml:space="preserve">psi(g)</w:t>
-            </w:r>
-          </w:p>
-        </w:tc>
-        <w:tc>
-          <w:tcPr>
-            <w:tcW w:w="1750" w:type="dxa"/>
-          </w:tcPr>
-          <w:p>
-            <w:pPr>
-              <w:jc w:val="center"/>
-            </w:pPr>
-            <w:r>
-              <w:rPr/>
-              <w:t xml:space="preserve">149.3</w:t>
+              <w:t xml:space="preserve">设计压力</w:t>
+            </w:r>
+          </w:p>
+        </w:tc>
+        <w:tc>
+          <w:tcPr>
+            <w:tcW w:w="1750" w:type="dxa"/>
+          </w:tcPr>
+          <w:p>
+            <w:pPr>
+              <w:jc w:val="center"/>
+            </w:pPr>
+            <w:r>
+              <w:rPr/>
+              <w:t xml:space="preserve">kg/cm²(g)</w:t>
+            </w:r>
+          </w:p>
+        </w:tc>
+        <w:tc>
+          <w:tcPr>
+            <w:tcW w:w="1750" w:type="dxa"/>
+          </w:tcPr>
+          <w:p>
+            <w:pPr>
+              <w:jc w:val="center"/>
+            </w:pPr>
+            <w:r>
+              <w:rPr/>
+              <w:t xml:space="preserve">10.5</w:t>
             </w:r>
           </w:p>
         </w:tc>
@@ -2325,7 +2331,7 @@
                 <w:b w:val="1"/>
                 <w:bCs w:val="1"/>
               </w:rPr>
-              <w:t xml:space="preserve">Electrical Data</w:t>
+              <w:t xml:space="preserve">电气数据</w:t>
             </w:r>
           </w:p>
         </w:tc>
@@ -2388,7 +2394,7 @@
             <w:pPr/>
             <w:r>
               <w:rPr/>
-              <w:t xml:space="preserve">Power supply</w:t>
+              <w:t xml:space="preserve">电源</w:t>
             </w:r>
           </w:p>
         </w:tc>
@@ -2441,7 +2447,7 @@
             <w:pPr/>
             <w:r>
               <w:rPr/>
-              <w:t xml:space="preserve">Power consumption</w:t>
+              <w:t xml:space="preserve">能量消耗</w:t>
             </w:r>
           </w:p>
         </w:tc>
@@ -2496,7 +2502,7 @@
             <w:pPr/>
             <w:r>
               <w:rPr/>
-              <w:t xml:space="preserve">Absorbent pump rating</w:t>
+              <w:t xml:space="preserve">吸收剂泵额定值</w:t>
             </w:r>
           </w:p>
         </w:tc>
@@ -2551,7 +2557,7 @@
             <w:pPr/>
             <w:r>
               <w:rPr/>
-              <w:t xml:space="preserve">Refrigerant pump rating</w:t>
+              <w:t xml:space="preserve">冷媒泵额定值</w:t>
             </w:r>
           </w:p>
         </w:tc>
@@ -2606,7 +2612,7 @@
             <w:pPr/>
             <w:r>
               <w:rPr/>
-              <w:t xml:space="preserve">Vacuum pump rating</w:t>
+              <w:t xml:space="preserve">真空泵等级</w:t>
             </w:r>
           </w:p>
         </w:tc>
@@ -2694,7 +2700,7 @@
                 <w:b w:val="1"/>
                 <w:bCs w:val="1"/>
               </w:rPr>
-              <w:t xml:space="preserve">Physical Data</w:t>
+              <w:t xml:space="preserve">物理数据</w:t>
             </w:r>
           </w:p>
         </w:tc>
@@ -2757,35 +2763,35 @@
             <w:pPr/>
             <w:r>
               <w:rPr/>
-              <w:t xml:space="preserve">Length</w:t>
-            </w:r>
-          </w:p>
-        </w:tc>
-        <w:tc>
-          <w:tcPr>
-            <w:tcW w:w="1750" w:type="dxa"/>
-          </w:tcPr>
-          <w:p>
-            <w:pPr>
-              <w:jc w:val="center"/>
-            </w:pPr>
-            <w:r>
-              <w:rPr/>
-              <w:t xml:space="preserve">in</w:t>
-            </w:r>
-          </w:p>
-        </w:tc>
-        <w:tc>
-          <w:tcPr>
-            <w:tcW w:w="1750" w:type="dxa"/>
-          </w:tcPr>
-          <w:p>
-            <w:pPr>
-              <w:jc w:val="center"/>
-            </w:pPr>
-            <w:r>
-              <w:rPr/>
-              <w:t xml:space="preserve">124</w:t>
+              <w:t xml:space="preserve">长度</w:t>
+            </w:r>
+          </w:p>
+        </w:tc>
+        <w:tc>
+          <w:tcPr>
+            <w:tcW w:w="1750" w:type="dxa"/>
+          </w:tcPr>
+          <w:p>
+            <w:pPr>
+              <w:jc w:val="center"/>
+            </w:pPr>
+            <w:r>
+              <w:rPr/>
+              <w:t xml:space="preserve">mm</w:t>
+            </w:r>
+          </w:p>
+        </w:tc>
+        <w:tc>
+          <w:tcPr>
+            <w:tcW w:w="1750" w:type="dxa"/>
+          </w:tcPr>
+          <w:p>
+            <w:pPr>
+              <w:jc w:val="center"/>
+            </w:pPr>
+            <w:r>
+              <w:rPr/>
+              <w:t xml:space="preserve">3140</w:t>
             </w:r>
           </w:p>
         </w:tc>
@@ -2812,35 +2818,35 @@
             <w:pPr/>
             <w:r>
               <w:rPr/>
-              <w:t xml:space="preserve">Width</w:t>
-            </w:r>
-          </w:p>
-        </w:tc>
-        <w:tc>
-          <w:tcPr>
-            <w:tcW w:w="1750" w:type="dxa"/>
-          </w:tcPr>
-          <w:p>
-            <w:pPr>
-              <w:jc w:val="center"/>
-            </w:pPr>
-            <w:r>
-              <w:rPr/>
-              <w:t xml:space="preserve">in</w:t>
-            </w:r>
-          </w:p>
-        </w:tc>
-        <w:tc>
-          <w:tcPr>
-            <w:tcW w:w="1750" w:type="dxa"/>
-          </w:tcPr>
-          <w:p>
-            <w:pPr>
-              <w:jc w:val="center"/>
-            </w:pPr>
-            <w:r>
-              <w:rPr/>
-              <w:t xml:space="preserve">85</w:t>
+              <w:t xml:space="preserve">宽度</w:t>
+            </w:r>
+          </w:p>
+        </w:tc>
+        <w:tc>
+          <w:tcPr>
+            <w:tcW w:w="1750" w:type="dxa"/>
+          </w:tcPr>
+          <w:p>
+            <w:pPr>
+              <w:jc w:val="center"/>
+            </w:pPr>
+            <w:r>
+              <w:rPr/>
+              <w:t xml:space="preserve">mm</w:t>
+            </w:r>
+          </w:p>
+        </w:tc>
+        <w:tc>
+          <w:tcPr>
+            <w:tcW w:w="1750" w:type="dxa"/>
+          </w:tcPr>
+          <w:p>
+            <w:pPr>
+              <w:jc w:val="center"/>
+            </w:pPr>
+            <w:r>
+              <w:rPr/>
+              <w:t xml:space="preserve">2140</w:t>
             </w:r>
           </w:p>
         </w:tc>
@@ -2867,35 +2873,35 @@
             <w:pPr/>
             <w:r>
               <w:rPr/>
-              <w:t xml:space="preserve">Height</w:t>
-            </w:r>
-          </w:p>
-        </w:tc>
-        <w:tc>
-          <w:tcPr>
-            <w:tcW w:w="1750" w:type="dxa"/>
-          </w:tcPr>
-          <w:p>
-            <w:pPr>
-              <w:jc w:val="center"/>
-            </w:pPr>
-            <w:r>
-              <w:rPr/>
-              <w:t xml:space="preserve">in</w:t>
-            </w:r>
-          </w:p>
-        </w:tc>
-        <w:tc>
-          <w:tcPr>
-            <w:tcW w:w="1750" w:type="dxa"/>
-          </w:tcPr>
-          <w:p>
-            <w:pPr>
-              <w:jc w:val="center"/>
-            </w:pPr>
-            <w:r>
-              <w:rPr/>
-              <w:t xml:space="preserve">109</w:t>
+              <w:t xml:space="preserve">高度</w:t>
+            </w:r>
+          </w:p>
+        </w:tc>
+        <w:tc>
+          <w:tcPr>
+            <w:tcW w:w="1750" w:type="dxa"/>
+          </w:tcPr>
+          <w:p>
+            <w:pPr>
+              <w:jc w:val="center"/>
+            </w:pPr>
+            <w:r>
+              <w:rPr/>
+              <w:t xml:space="preserve">mm</w:t>
+            </w:r>
+          </w:p>
+        </w:tc>
+        <w:tc>
+          <w:tcPr>
+            <w:tcW w:w="1750" w:type="dxa"/>
+          </w:tcPr>
+          <w:p>
+            <w:pPr>
+              <w:jc w:val="center"/>
+            </w:pPr>
+            <w:r>
+              <w:rPr/>
+              <w:t xml:space="preserve">2750</w:t>
             </w:r>
           </w:p>
         </w:tc>
@@ -2922,35 +2928,35 @@
             <w:pPr/>
             <w:r>
               <w:rPr/>
-              <w:t xml:space="preserve">Operating weight</w:t>
-            </w:r>
-          </w:p>
-        </w:tc>
-        <w:tc>
-          <w:tcPr>
-            <w:tcW w:w="1750" w:type="dxa"/>
-          </w:tcPr>
-          <w:p>
-            <w:pPr>
-              <w:jc w:val="center"/>
-            </w:pPr>
-            <w:r>
-              <w:rPr/>
-              <w:t xml:space="preserve">lbs</w:t>
-            </w:r>
-          </w:p>
-        </w:tc>
-        <w:tc>
-          <w:tcPr>
-            <w:tcW w:w="1750" w:type="dxa"/>
-          </w:tcPr>
-          <w:p>
-            <w:pPr>
-              <w:jc w:val="center"/>
-            </w:pPr>
-            <w:r>
-              <w:rPr/>
-              <w:t xml:space="preserve">14991.4</w:t>
+              <w:t xml:space="preserve">工作重量</w:t>
+            </w:r>
+          </w:p>
+        </w:tc>
+        <w:tc>
+          <w:tcPr>
+            <w:tcW w:w="1750" w:type="dxa"/>
+          </w:tcPr>
+          <w:p>
+            <w:pPr>
+              <w:jc w:val="center"/>
+            </w:pPr>
+            <w:r>
+              <w:rPr/>
+              <w:t xml:space="preserve">ton</w:t>
+            </w:r>
+          </w:p>
+        </w:tc>
+        <w:tc>
+          <w:tcPr>
+            <w:tcW w:w="1750" w:type="dxa"/>
+          </w:tcPr>
+          <w:p>
+            <w:pPr>
+              <w:jc w:val="center"/>
+            </w:pPr>
+            <w:r>
+              <w:rPr/>
+              <w:t xml:space="preserve">6.8</w:t>
             </w:r>
           </w:p>
         </w:tc>
@@ -2977,35 +2983,35 @@
             <w:pPr/>
             <w:r>
               <w:rPr/>
-              <w:t xml:space="preserve">Shipping weight</w:t>
-            </w:r>
-          </w:p>
-        </w:tc>
-        <w:tc>
-          <w:tcPr>
-            <w:tcW w:w="1750" w:type="dxa"/>
-          </w:tcPr>
-          <w:p>
-            <w:pPr>
-              <w:jc w:val="center"/>
-            </w:pPr>
-            <w:r>
-              <w:rPr/>
-              <w:t xml:space="preserve">lbs</w:t>
-            </w:r>
-          </w:p>
-        </w:tc>
-        <w:tc>
-          <w:tcPr>
-            <w:tcW w:w="1750" w:type="dxa"/>
-          </w:tcPr>
-          <w:p>
-            <w:pPr>
-              <w:jc w:val="center"/>
-            </w:pPr>
-            <w:r>
-              <w:rPr/>
-              <w:t xml:space="preserve">14022.8</w:t>
+              <w:t xml:space="preserve">装运重量</w:t>
+            </w:r>
+          </w:p>
+        </w:tc>
+        <w:tc>
+          <w:tcPr>
+            <w:tcW w:w="1750" w:type="dxa"/>
+          </w:tcPr>
+          <w:p>
+            <w:pPr>
+              <w:jc w:val="center"/>
+            </w:pPr>
+            <w:r>
+              <w:rPr/>
+              <w:t xml:space="preserve">ton</w:t>
+            </w:r>
+          </w:p>
+        </w:tc>
+        <w:tc>
+          <w:tcPr>
+            <w:tcW w:w="1750" w:type="dxa"/>
+          </w:tcPr>
+          <w:p>
+            <w:pPr>
+              <w:jc w:val="center"/>
+            </w:pPr>
+            <w:r>
+              <w:rPr/>
+              <w:t xml:space="preserve">6.4</w:t>
             </w:r>
           </w:p>
         </w:tc>
@@ -3032,35 +3038,35 @@
             <w:pPr/>
             <w:r>
               <w:rPr/>
-              <w:t xml:space="preserve">Flooded weight</w:t>
-            </w:r>
-          </w:p>
-        </w:tc>
-        <w:tc>
-          <w:tcPr>
-            <w:tcW w:w="1750" w:type="dxa"/>
-          </w:tcPr>
-          <w:p>
-            <w:pPr>
-              <w:jc w:val="center"/>
-            </w:pPr>
-            <w:r>
-              <w:rPr/>
-              <w:t xml:space="preserve">lbs</w:t>
-            </w:r>
-          </w:p>
-        </w:tc>
-        <w:tc>
-          <w:tcPr>
-            <w:tcW w:w="1750" w:type="dxa"/>
-          </w:tcPr>
-          <w:p>
-            <w:pPr>
-              <w:jc w:val="center"/>
-            </w:pPr>
-            <w:r>
-              <w:rPr/>
-              <w:t xml:space="preserve">20762.5</w:t>
+              <w:t xml:space="preserve">重量过重</w:t>
+            </w:r>
+          </w:p>
+        </w:tc>
+        <w:tc>
+          <w:tcPr>
+            <w:tcW w:w="1750" w:type="dxa"/>
+          </w:tcPr>
+          <w:p>
+            <w:pPr>
+              <w:jc w:val="center"/>
+            </w:pPr>
+            <w:r>
+              <w:rPr/>
+              <w:t xml:space="preserve">ton</w:t>
+            </w:r>
+          </w:p>
+        </w:tc>
+        <w:tc>
+          <w:tcPr>
+            <w:tcW w:w="1750" w:type="dxa"/>
+          </w:tcPr>
+          <w:p>
+            <w:pPr>
+              <w:jc w:val="center"/>
+            </w:pPr>
+            <w:r>
+              <w:rPr/>
+              <w:t xml:space="preserve">9.4</w:t>
             </w:r>
           </w:p>
         </w:tc>
@@ -3087,35 +3093,35 @@
             <w:pPr/>
             <w:r>
               <w:rPr/>
-              <w:t xml:space="preserve">Dry weight</w:t>
-            </w:r>
-          </w:p>
-        </w:tc>
-        <w:tc>
-          <w:tcPr>
-            <w:tcW w:w="1750" w:type="dxa"/>
-          </w:tcPr>
-          <w:p>
-            <w:pPr>
-              <w:jc w:val="center"/>
-            </w:pPr>
-            <w:r>
-              <w:rPr/>
-              <w:t xml:space="preserve">lbs</w:t>
-            </w:r>
-          </w:p>
-        </w:tc>
-        <w:tc>
-          <w:tcPr>
-            <w:tcW w:w="1750" w:type="dxa"/>
-          </w:tcPr>
-          <w:p>
-            <w:pPr>
-              <w:jc w:val="center"/>
-            </w:pPr>
-            <w:r>
-              <w:rPr/>
-              <w:t xml:space="preserve">12125.4</w:t>
+              <w:t xml:space="preserve">净重</w:t>
+            </w:r>
+          </w:p>
+        </w:tc>
+        <w:tc>
+          <w:tcPr>
+            <w:tcW w:w="1750" w:type="dxa"/>
+          </w:tcPr>
+          <w:p>
+            <w:pPr>
+              <w:jc w:val="center"/>
+            </w:pPr>
+            <w:r>
+              <w:rPr/>
+              <w:t xml:space="preserve">ton</w:t>
+            </w:r>
+          </w:p>
+        </w:tc>
+        <w:tc>
+          <w:tcPr>
+            <w:tcW w:w="1750" w:type="dxa"/>
+          </w:tcPr>
+          <w:p>
+            <w:pPr>
+              <w:jc w:val="center"/>
+            </w:pPr>
+            <w:r>
+              <w:rPr/>
+              <w:t xml:space="preserve">5.5</w:t>
             </w:r>
           </w:p>
         </w:tc>
@@ -3142,35 +3148,36 @@
             <w:pPr/>
             <w:r>
               <w:rPr/>
-              <w:t xml:space="preserve">Tube cleaning space (any one side length-wise)</w:t>
-            </w:r>
-          </w:p>
-        </w:tc>
-        <w:tc>
-          <w:tcPr>
-            <w:tcW w:w="1750" w:type="dxa"/>
-          </w:tcPr>
-          <w:p>
-            <w:pPr>
-              <w:jc w:val="center"/>
-            </w:pPr>
-            <w:r>
-              <w:rPr/>
-              <w:t xml:space="preserve">in</w:t>
-            </w:r>
-          </w:p>
-        </w:tc>
-        <w:tc>
-          <w:tcPr>
-            <w:tcW w:w="1750" w:type="dxa"/>
-          </w:tcPr>
-          <w:p>
-            <w:pPr>
-              <w:jc w:val="center"/>
-            </w:pPr>
-            <w:r>
-              <w:rPr/>
-              <w:t xml:space="preserve">100.8</w:t>
+              <w:t xml:space="preserve">
+管子清洁空间 (长度方向的任何一侧)</w:t>
+            </w:r>
+          </w:p>
+        </w:tc>
+        <w:tc>
+          <w:tcPr>
+            <w:tcW w:w="1750" w:type="dxa"/>
+          </w:tcPr>
+          <w:p>
+            <w:pPr>
+              <w:jc w:val="center"/>
+            </w:pPr>
+            <w:r>
+              <w:rPr/>
+              <w:t xml:space="preserve">mm</w:t>
+            </w:r>
+          </w:p>
+        </w:tc>
+        <w:tc>
+          <w:tcPr>
+            <w:tcW w:w="1750" w:type="dxa"/>
+          </w:tcPr>
+          <w:p>
+            <w:pPr>
+              <w:jc w:val="center"/>
+            </w:pPr>
+            <w:r>
+              <w:rPr/>
+              <w:t xml:space="preserve">2560</w:t>
             </w:r>
           </w:p>
         </w:tc>
@@ -3230,7 +3237,7 @@
                 <w:b w:val="1"/>
                 <w:bCs w:val="1"/>
               </w:rPr>
-              <w:t xml:space="preserve">Tube Metallurgy</w:t>
+              <w:t xml:space="preserve">管冶金</w:t>
             </w:r>
           </w:p>
         </w:tc>
@@ -3293,7 +3300,7 @@
             <w:pPr/>
             <w:r>
               <w:rPr/>
-              <w:t xml:space="preserve">Evaporator tube material</w:t>
+              <w:t xml:space="preserve">蒸发管材质</w:t>
             </w:r>
           </w:p>
         </w:tc>
@@ -3346,7 +3353,7 @@
             <w:pPr/>
             <w:r>
               <w:rPr/>
-              <w:t xml:space="preserve">Absorber tube material</w:t>
+              <w:t xml:space="preserve">吸收管材料</w:t>
             </w:r>
           </w:p>
         </w:tc>
@@ -3399,7 +3406,7 @@
             <w:pPr/>
             <w:r>
               <w:rPr/>
-              <w:t xml:space="preserve">Condenser tube material</w:t>
+              <w:t xml:space="preserve">冷凝管材质</w:t>
             </w:r>
           </w:p>
         </w:tc>
@@ -3485,7 +3492,7 @@
                 <w:b w:val="1"/>
                 <w:bCs w:val="1"/>
               </w:rPr>
-              <w:t xml:space="preserve">Heat exchanger Type</w:t>
+              <w:t xml:space="preserve">低温热交换器类型</w:t>
             </w:r>
           </w:p>
         </w:tc>
@@ -3528,6 +3535,44 @@
       </w:tr>
     </w:tbl>
     <w:p/>
+    <w:tbl>
+      <w:tblGrid>
+        <w:gridCol w:w="700" w:type="dxa"/>
+      </w:tblGrid>
+      <w:tblPr>
+        <w:tblW w:w="5000" w:type="pct"/>
+        <w:tblLayout w:type="autofit"/>
+        <w:tblBorders>
+          <w:top w:val="single" w:sz="10" w:color="cccccc"/>
+          <w:left w:val="single" w:sz="10" w:color="cccccc"/>
+          <w:right w:val="single" w:sz="10" w:color="cccccc"/>
+          <w:bottom w:val="single" w:sz="10" w:color="cccccc"/>
+          <w:insideH w:val="single" w:sz="10" w:color="cccccc"/>
+          <w:insideV w:val="single" w:sz="10" w:color="cccccc"/>
+        </w:tblBorders>
+      </w:tblPr>
+      <w:tr>
+        <w:trPr/>
+        <w:tc>
+          <w:tcPr>
+            <w:tcW w:w="700" w:type="dxa"/>
+            <w:shd w:val="clear" w:fill="e5e5e5"/>
+          </w:tcPr>
+          <w:p>
+            <w:pPr/>
+            <w:r>
+              <w:rPr>
+                <w:sz w:val="20"/>
+                <w:szCs w:val="20"/>
+                <w:b w:val="1"/>
+                <w:bCs w:val="1"/>
+              </w:rPr>
+              <w:t xml:space="preserve">字幕说明 : </w:t>
+            </w:r>
+          </w:p>
+        </w:tc>
+      </w:tr>
+    </w:tbl>
     <w:p>
       <w:pPr/>
       <w:r>

</xml_diff>

<commit_message>
l5 changes common js created
</commit_message>
<xml_diff>
--- a/storage/S2-Steam-Fired-Serices-1.docx
+++ b/storage/S2-Steam-Fired-Serices-1.docx
@@ -194,7 +194,7 @@
                 <w:b w:val="1"/>
                 <w:bCs w:val="1"/>
               </w:rPr>
-              <w:t xml:space="preserve">02/09/2021, 12:46 PM</w:t>
+              <w:t xml:space="preserve">02/26/2021, 03:56 PM</w:t>
             </w:r>
           </w:p>
         </w:tc>
@@ -269,7 +269,7 @@
                 <w:b w:val="1"/>
                 <w:bCs w:val="1"/>
               </w:rPr>
-              <w:t xml:space="preserve">TAC S2 M1</w:t>
+              <w:t xml:space="preserve">TAC S2 P1</w:t>
             </w:r>
           </w:p>
         </w:tc>
@@ -446,7 +446,7 @@
                 <w:b w:val="1"/>
                 <w:bCs w:val="1"/>
               </w:rPr>
-              <w:t xml:space="preserve">48</w:t>
+              <w:t xml:space="preserve">182</w:t>
             </w:r>
           </w:p>
         </w:tc>
@@ -597,7 +597,7 @@
             </w:pPr>
             <w:r>
               <w:rPr/>
-              <w:t xml:space="preserve">29</w:t>
+              <w:t xml:space="preserve">109.8</w:t>
             </w:r>
           </w:p>
         </w:tc>
@@ -762,7 +762,7 @@
             </w:pPr>
             <w:r>
               <w:rPr/>
-              <w:t xml:space="preserve">3+3</w:t>
+              <w:t xml:space="preserve">1+1</w:t>
             </w:r>
           </w:p>
         </w:tc>
@@ -817,7 +817,7 @@
             </w:pPr>
             <w:r>
               <w:rPr/>
-              <w:t xml:space="preserve">9.3</w:t>
+              <w:t xml:space="preserve">2.9</w:t>
             </w:r>
           </w:p>
         </w:tc>
@@ -872,7 +872,7 @@
             </w:pPr>
             <w:r>
               <w:rPr/>
-              <w:t xml:space="preserve">80</w:t>
+              <w:t xml:space="preserve">125</w:t>
             </w:r>
           </w:p>
         </w:tc>
@@ -1241,7 +1241,7 @@
             </w:pPr>
             <w:r>
               <w:rPr/>
-              <w:t xml:space="preserve">48</w:t>
+              <w:t xml:space="preserve">182</w:t>
             </w:r>
           </w:p>
         </w:tc>
@@ -1406,7 +1406,7 @@
             </w:pPr>
             <w:r>
               <w:rPr/>
-              <w:t xml:space="preserve">1+1/2</w:t>
+              <w:t xml:space="preserve">1+1/1</w:t>
             </w:r>
           </w:p>
         </w:tc>
@@ -1516,7 +1516,7 @@
             </w:pPr>
             <w:r>
               <w:rPr/>
-              <w:t xml:space="preserve">5</w:t>
+              <w:t xml:space="preserve">9.2</w:t>
             </w:r>
           </w:p>
         </w:tc>
@@ -1571,7 +1571,7 @@
             </w:pPr>
             <w:r>
               <w:rPr/>
-              <w:t xml:space="preserve">100</w:t>
+              <w:t xml:space="preserve">150</w:t>
             </w:r>
           </w:p>
         </w:tc>
@@ -1995,7 +1995,7 @@
             </w:pPr>
             <w:r>
               <w:rPr/>
-              <w:t xml:space="preserve">169</w:t>
+              <w:t xml:space="preserve">657</w:t>
             </w:r>
           </w:p>
         </w:tc>
@@ -2160,7 +2160,7 @@
             </w:pPr>
             <w:r>
               <w:rPr/>
-              <w:t xml:space="preserve">40</w:t>
+              <w:t xml:space="preserve">65</w:t>
             </w:r>
           </w:p>
         </w:tc>
@@ -2215,7 +2215,7 @@
             </w:pPr>
             <w:r>
               <w:rPr/>
-              <w:t xml:space="preserve">20</w:t>
+              <w:t xml:space="preserve">25</w:t>
             </w:r>
           </w:p>
         </w:tc>
@@ -2474,7 +2474,7 @@
             </w:pPr>
             <w:r>
               <w:rPr/>
-              <w:t xml:space="preserve">5.2</w:t>
+              <w:t xml:space="preserve">7.6</w:t>
             </w:r>
           </w:p>
         </w:tc>
@@ -2529,7 +2529,7 @@
             </w:pPr>
             <w:r>
               <w:rPr/>
-              <w:t xml:space="preserve">1.1( 3.4 )</w:t>
+              <w:t xml:space="preserve">2.2( 6 )</w:t>
             </w:r>
           </w:p>
         </w:tc>
@@ -2584,7 +2584,7 @@
             </w:pPr>
             <w:r>
               <w:rPr/>
-              <w:t xml:space="preserve">0.1( 0.6 )</w:t>
+              <w:t xml:space="preserve">0.3( 1.4 )</w:t>
             </w:r>
           </w:p>
         </w:tc>
@@ -2790,7 +2790,7 @@
             </w:pPr>
             <w:r>
               <w:rPr/>
-              <w:t xml:space="preserve">2800</w:t>
+              <w:t xml:space="preserve">4550</w:t>
             </w:r>
           </w:p>
         </w:tc>
@@ -2845,7 +2845,7 @@
             </w:pPr>
             <w:r>
               <w:rPr/>
-              <w:t xml:space="preserve">1700</w:t>
+              <w:t xml:space="preserve">1950</w:t>
             </w:r>
           </w:p>
         </w:tc>
@@ -2900,7 +2900,7 @@
             </w:pPr>
             <w:r>
               <w:rPr/>
-              <w:t xml:space="preserve">2270</w:t>
+              <w:t xml:space="preserve">2660</w:t>
             </w:r>
           </w:p>
         </w:tc>
@@ -2955,7 +2955,7 @@
             </w:pPr>
             <w:r>
               <w:rPr/>
-              <w:t xml:space="preserve">4</w:t>
+              <w:t xml:space="preserve">7.5</w:t>
             </w:r>
           </w:p>
         </w:tc>
@@ -3010,7 +3010,7 @@
             </w:pPr>
             <w:r>
               <w:rPr/>
-              <w:t xml:space="preserve">3.8</w:t>
+              <w:t xml:space="preserve">6.9</w:t>
             </w:r>
           </w:p>
         </w:tc>
@@ -3065,7 +3065,7 @@
             </w:pPr>
             <w:r>
               <w:rPr/>
-              <w:t xml:space="preserve">5.4</w:t>
+              <w:t xml:space="preserve">10.9</w:t>
             </w:r>
           </w:p>
         </w:tc>
@@ -3120,7 +3120,7 @@
             </w:pPr>
             <w:r>
               <w:rPr/>
-              <w:t xml:space="preserve">3.4</w:t>
+              <w:t xml:space="preserve">6</w:t>
             </w:r>
           </w:p>
         </w:tc>
@@ -3175,7 +3175,7 @@
             </w:pPr>
             <w:r>
               <w:rPr/>
-              <w:t xml:space="preserve">2700</w:t>
+              <w:t xml:space="preserve">4200</w:t>
             </w:r>
           </w:p>
         </w:tc>

</xml_diff>